<commit_message>
#272 Task-089: Extend team member report
</commit_message>
<xml_diff>
--- a/Team Member Report.docx
+++ b/Team Member Report.docx
@@ -79,6 +79,7 @@
     <w:p>
       <w:pPr>
         <w:rPr>
+          <w:rFonts w:ascii="Times New Roman" w:hAnsi="Times New Roman" w:cs="Times New Roman"/>
           <w:sz w:val="24"/>
           <w:szCs w:val="24"/>
         </w:rPr>
@@ -86,6 +87,7 @@
       <w:proofErr w:type="spellStart"/>
       <w:r>
         <w:rPr>
+          <w:rFonts w:ascii="Times New Roman" w:hAnsi="Times New Roman" w:cs="Times New Roman"/>
           <w:sz w:val="24"/>
           <w:szCs w:val="24"/>
         </w:rPr>
@@ -94,6 +96,7 @@
       <w:proofErr w:type="spellEnd"/>
       <w:r>
         <w:rPr>
+          <w:rFonts w:ascii="Times New Roman" w:hAnsi="Times New Roman" w:cs="Times New Roman"/>
           <w:sz w:val="24"/>
           <w:szCs w:val="24"/>
         </w:rPr>
@@ -108,19 +111,29 @@
           <w:numId w:val="2"/>
         </w:numPr>
         <w:rPr>
+          <w:rFonts w:ascii="Times New Roman" w:hAnsi="Times New Roman" w:cs="Times New Roman"/>
           <w:sz w:val="24"/>
           <w:szCs w:val="24"/>
         </w:rPr>
       </w:pPr>
       <w:r>
+        <w:rPr>
+          <w:rFonts w:ascii="Times New Roman" w:hAnsi="Times New Roman" w:cs="Times New Roman"/>
+        </w:rPr>
         <w:t xml:space="preserve">Isabel </w:t>
       </w:r>
       <w:proofErr w:type="spellStart"/>
       <w:r>
+        <w:rPr>
+          <w:rFonts w:ascii="Times New Roman" w:hAnsi="Times New Roman" w:cs="Times New Roman"/>
+        </w:rPr>
         <w:t>Arrans</w:t>
       </w:r>
       <w:proofErr w:type="spellEnd"/>
       <w:r>
+        <w:rPr>
+          <w:rFonts w:ascii="Times New Roman" w:hAnsi="Times New Roman" w:cs="Times New Roman"/>
+        </w:rPr>
         <w:t xml:space="preserve"> Vega</w:t>
       </w:r>
     </w:p>
@@ -132,17 +145,27 @@
           <w:numId w:val="2"/>
         </w:numPr>
         <w:rPr>
+          <w:rFonts w:ascii="Times New Roman" w:hAnsi="Times New Roman" w:cs="Times New Roman"/>
           <w:sz w:val="24"/>
           <w:szCs w:val="24"/>
         </w:rPr>
       </w:pPr>
       <w:r>
+        <w:rPr>
+          <w:rFonts w:ascii="Times New Roman" w:hAnsi="Times New Roman" w:cs="Times New Roman"/>
+        </w:rPr>
         <w:t>Jos</w:t>
       </w:r>
       <w:r>
+        <w:rPr>
+          <w:rFonts w:ascii="Times New Roman" w:hAnsi="Times New Roman" w:cs="Times New Roman"/>
+        </w:rPr>
         <w:t>é</w:t>
       </w:r>
       <w:r>
+        <w:rPr>
+          <w:rFonts w:ascii="Times New Roman" w:hAnsi="Times New Roman" w:cs="Times New Roman"/>
+        </w:rPr>
         <w:t xml:space="preserve"> Manuel Bejarano Pozo</w:t>
       </w:r>
     </w:p>
@@ -154,11 +177,15 @@
           <w:numId w:val="2"/>
         </w:numPr>
         <w:rPr>
+          <w:rFonts w:ascii="Times New Roman" w:hAnsi="Times New Roman" w:cs="Times New Roman"/>
           <w:sz w:val="24"/>
           <w:szCs w:val="24"/>
         </w:rPr>
       </w:pPr>
       <w:r>
+        <w:rPr>
+          <w:rFonts w:ascii="Times New Roman" w:hAnsi="Times New Roman" w:cs="Times New Roman"/>
+        </w:rPr>
         <w:t>Francisco Javier Beltrán Rabadán</w:t>
       </w:r>
     </w:p>
@@ -170,20 +197,16 @@
           <w:numId w:val="2"/>
         </w:numPr>
         <w:rPr>
+          <w:rFonts w:ascii="Times New Roman" w:hAnsi="Times New Roman" w:cs="Times New Roman"/>
           <w:sz w:val="24"/>
           <w:szCs w:val="24"/>
         </w:rPr>
       </w:pPr>
       <w:r>
-        <w:t xml:space="preserve">Matthew </w:t>
-      </w:r>
-      <w:proofErr w:type="spellStart"/>
-      <w:r>
-        <w:t>Bwye</w:t>
-      </w:r>
-      <w:proofErr w:type="spellEnd"/>
-      <w:r>
-        <w:t xml:space="preserve"> Lera</w:t>
+        <w:rPr>
+          <w:rFonts w:ascii="Times New Roman" w:hAnsi="Times New Roman" w:cs="Times New Roman"/>
+        </w:rPr>
+        <w:t>Matthew Bwye Lera</w:t>
       </w:r>
     </w:p>
     <w:p>
@@ -194,11 +217,15 @@
           <w:numId w:val="2"/>
         </w:numPr>
         <w:rPr>
+          <w:rFonts w:ascii="Times New Roman" w:hAnsi="Times New Roman" w:cs="Times New Roman"/>
           <w:sz w:val="24"/>
           <w:szCs w:val="24"/>
         </w:rPr>
       </w:pPr>
       <w:r>
+        <w:rPr>
+          <w:rFonts w:ascii="Times New Roman" w:hAnsi="Times New Roman" w:cs="Times New Roman"/>
+        </w:rPr>
         <w:t>Pablo Colmenero Capote</w:t>
       </w:r>
     </w:p>
@@ -210,18 +237,22 @@
           <w:numId w:val="2"/>
         </w:numPr>
         <w:rPr>
+          <w:rFonts w:ascii="Times New Roman" w:hAnsi="Times New Roman" w:cs="Times New Roman"/>
           <w:sz w:val="24"/>
           <w:szCs w:val="24"/>
         </w:rPr>
       </w:pPr>
       <w:r>
+        <w:rPr>
+          <w:rFonts w:ascii="Times New Roman" w:hAnsi="Times New Roman" w:cs="Times New Roman"/>
+        </w:rPr>
         <w:t>Guillermo López Rosado</w:t>
       </w:r>
     </w:p>
     <w:sdt>
       <w:sdtPr>
         <w:rPr>
-          <w:rFonts w:asciiTheme="minorHAnsi" w:eastAsiaTheme="minorHAnsi" w:hAnsiTheme="minorHAnsi" w:cstheme="minorBidi"/>
+          <w:rFonts w:ascii="Times New Roman" w:eastAsiaTheme="minorHAnsi" w:hAnsi="Times New Roman" w:cs="Times New Roman"/>
           <w:color w:val="auto"/>
           <w:sz w:val="22"/>
           <w:szCs w:val="22"/>
@@ -243,8 +274,14 @@
         <w:p>
           <w:pPr>
             <w:pStyle w:val="TtuloTDC"/>
+            <w:rPr>
+              <w:rFonts w:ascii="Times New Roman" w:hAnsi="Times New Roman" w:cs="Times New Roman"/>
+            </w:rPr>
           </w:pPr>
           <w:r>
+            <w:rPr>
+              <w:rFonts w:ascii="Times New Roman" w:hAnsi="Times New Roman" w:cs="Times New Roman"/>
+            </w:rPr>
             <w:t>Contenido</w:t>
           </w:r>
         </w:p>
@@ -261,18 +298,28 @@
             </w:rPr>
           </w:pPr>
           <w:r>
+            <w:rPr>
+              <w:rFonts w:ascii="Times New Roman" w:hAnsi="Times New Roman" w:cs="Times New Roman"/>
+            </w:rPr>
             <w:fldChar w:fldCharType="begin"/>
           </w:r>
           <w:r>
+            <w:rPr>
+              <w:rFonts w:ascii="Times New Roman" w:hAnsi="Times New Roman" w:cs="Times New Roman"/>
+            </w:rPr>
             <w:instrText xml:space="preserve"> TOC \o "1-3" \h \z \u </w:instrText>
           </w:r>
           <w:r>
+            <w:rPr>
+              <w:rFonts w:ascii="Times New Roman" w:hAnsi="Times New Roman" w:cs="Times New Roman"/>
+            </w:rPr>
             <w:fldChar w:fldCharType="separate"/>
           </w:r>
-          <w:hyperlink w:anchor="_Toc66732770" w:history="1">
+          <w:hyperlink w:anchor="_Toc72438289" w:history="1">
             <w:r>
               <w:rPr>
                 <w:rStyle w:val="Hipervnculo"/>
+                <w:rFonts w:ascii="Times New Roman" w:hAnsi="Times New Roman" w:cs="Times New Roman"/>
                 <w:noProof/>
               </w:rPr>
               <w:t>Resumen</w:t>
@@ -296,7 +343,7 @@
                 <w:noProof/>
                 <w:webHidden/>
               </w:rPr>
-              <w:instrText xml:space="preserve"> PAGEREF _Toc66732770 \h </w:instrText>
+              <w:instrText xml:space="preserve"> PAGEREF _Toc72438289 \h </w:instrText>
             </w:r>
             <w:r>
               <w:rPr>
@@ -339,10 +386,11 @@
               <w:lang w:eastAsia="es-ES"/>
             </w:rPr>
           </w:pPr>
-          <w:hyperlink w:anchor="_Toc66732771" w:history="1">
+          <w:hyperlink w:anchor="_Toc72438290" w:history="1">
             <w:r>
               <w:rPr>
                 <w:rStyle w:val="Hipervnculo"/>
+                <w:rFonts w:ascii="Times New Roman" w:hAnsi="Times New Roman" w:cs="Times New Roman"/>
                 <w:noProof/>
               </w:rPr>
               <w:t>Nuestro equipo</w:t>
@@ -366,7 +414,7 @@
                 <w:noProof/>
                 <w:webHidden/>
               </w:rPr>
-              <w:instrText xml:space="preserve"> PAGEREF _Toc66732771 \h </w:instrText>
+              <w:instrText xml:space="preserve"> PAGEREF _Toc72438290 \h </w:instrText>
             </w:r>
             <w:r>
               <w:rPr>
@@ -409,10 +457,11 @@
               <w:lang w:eastAsia="es-ES"/>
             </w:rPr>
           </w:pPr>
-          <w:hyperlink w:anchor="_Toc66732773" w:history="1">
+          <w:hyperlink w:anchor="_Toc72438291" w:history="1">
             <w:r>
               <w:rPr>
                 <w:rStyle w:val="Hipervnculo"/>
+                <w:rFonts w:ascii="Times New Roman" w:hAnsi="Times New Roman" w:cs="Times New Roman"/>
                 <w:noProof/>
               </w:rPr>
               <w:t>Nuestros miembros</w:t>
@@ -436,7 +485,7 @@
                 <w:noProof/>
                 <w:webHidden/>
               </w:rPr>
-              <w:instrText xml:space="preserve"> PAGEREF _Toc66732773 \h </w:instrText>
+              <w:instrText xml:space="preserve"> PAGEREF _Toc72438291 \h </w:instrText>
             </w:r>
             <w:r>
               <w:rPr>
@@ -456,7 +505,7 @@
                 <w:noProof/>
                 <w:webHidden/>
               </w:rPr>
-              <w:t>3</w:t>
+              <w:t>2</w:t>
             </w:r>
             <w:r>
               <w:rPr>
@@ -479,10 +528,11 @@
               <w:lang w:eastAsia="es-ES"/>
             </w:rPr>
           </w:pPr>
-          <w:hyperlink w:anchor="_Toc66732774" w:history="1">
+          <w:hyperlink w:anchor="_Toc72438292" w:history="1">
             <w:r>
               <w:rPr>
                 <w:rStyle w:val="Hipervnculo"/>
+                <w:rFonts w:ascii="Times New Roman" w:hAnsi="Times New Roman" w:cs="Times New Roman"/>
                 <w:noProof/>
               </w:rPr>
               <w:t>Arrans Vega, Isabel</w:t>
@@ -506,7 +556,7 @@
                 <w:noProof/>
                 <w:webHidden/>
               </w:rPr>
-              <w:instrText xml:space="preserve"> PAGEREF _Toc66732774 \h </w:instrText>
+              <w:instrText xml:space="preserve"> PAGEREF _Toc72438292 \h </w:instrText>
             </w:r>
             <w:r>
               <w:rPr>
@@ -526,7 +576,7 @@
                 <w:noProof/>
                 <w:webHidden/>
               </w:rPr>
-              <w:t>3</w:t>
+              <w:t>2</w:t>
             </w:r>
             <w:r>
               <w:rPr>
@@ -549,10 +599,11 @@
               <w:lang w:eastAsia="es-ES"/>
             </w:rPr>
           </w:pPr>
-          <w:hyperlink w:anchor="_Toc66732775" w:history="1">
+          <w:hyperlink w:anchor="_Toc72438293" w:history="1">
             <w:r>
               <w:rPr>
                 <w:rStyle w:val="Hipervnculo"/>
+                <w:rFonts w:ascii="Times New Roman" w:hAnsi="Times New Roman" w:cs="Times New Roman"/>
                 <w:noProof/>
               </w:rPr>
               <w:t>Bejarano Pozo, José Manuel</w:t>
@@ -576,7 +627,7 @@
                 <w:noProof/>
                 <w:webHidden/>
               </w:rPr>
-              <w:instrText xml:space="preserve"> PAGEREF _Toc66732775 \h </w:instrText>
+              <w:instrText xml:space="preserve"> PAGEREF _Toc72438293 \h </w:instrText>
             </w:r>
             <w:r>
               <w:rPr>
@@ -596,7 +647,7 @@
                 <w:noProof/>
                 <w:webHidden/>
               </w:rPr>
-              <w:t>4</w:t>
+              <w:t>3</w:t>
             </w:r>
             <w:r>
               <w:rPr>
@@ -619,10 +670,11 @@
               <w:lang w:eastAsia="es-ES"/>
             </w:rPr>
           </w:pPr>
-          <w:hyperlink w:anchor="_Toc66732776" w:history="1">
+          <w:hyperlink w:anchor="_Toc72438294" w:history="1">
             <w:r>
               <w:rPr>
                 <w:rStyle w:val="Hipervnculo"/>
+                <w:rFonts w:ascii="Times New Roman" w:hAnsi="Times New Roman" w:cs="Times New Roman"/>
                 <w:noProof/>
               </w:rPr>
               <w:t>Beltrán Rabadán, Francisco Javier</w:t>
@@ -646,7 +698,7 @@
                 <w:noProof/>
                 <w:webHidden/>
               </w:rPr>
-              <w:instrText xml:space="preserve"> PAGEREF _Toc66732776 \h </w:instrText>
+              <w:instrText xml:space="preserve"> PAGEREF _Toc72438294 \h </w:instrText>
             </w:r>
             <w:r>
               <w:rPr>
@@ -666,7 +718,7 @@
                 <w:noProof/>
                 <w:webHidden/>
               </w:rPr>
-              <w:t>5</w:t>
+              <w:t>4</w:t>
             </w:r>
             <w:r>
               <w:rPr>
@@ -689,10 +741,11 @@
               <w:lang w:eastAsia="es-ES"/>
             </w:rPr>
           </w:pPr>
-          <w:hyperlink w:anchor="_Toc66732777" w:history="1">
+          <w:hyperlink w:anchor="_Toc72438295" w:history="1">
             <w:r>
               <w:rPr>
                 <w:rStyle w:val="Hipervnculo"/>
+                <w:rFonts w:ascii="Times New Roman" w:hAnsi="Times New Roman" w:cs="Times New Roman"/>
                 <w:noProof/>
               </w:rPr>
               <w:t>Bwye Lera, Matthew</w:t>
@@ -716,7 +769,7 @@
                 <w:noProof/>
                 <w:webHidden/>
               </w:rPr>
-              <w:instrText xml:space="preserve"> PAGEREF _Toc66732777 \h </w:instrText>
+              <w:instrText xml:space="preserve"> PAGEREF _Toc72438295 \h </w:instrText>
             </w:r>
             <w:r>
               <w:rPr>
@@ -736,7 +789,7 @@
                 <w:noProof/>
                 <w:webHidden/>
               </w:rPr>
-              <w:t>6</w:t>
+              <w:t>5</w:t>
             </w:r>
             <w:r>
               <w:rPr>
@@ -759,10 +812,11 @@
               <w:lang w:eastAsia="es-ES"/>
             </w:rPr>
           </w:pPr>
-          <w:hyperlink w:anchor="_Toc66732778" w:history="1">
+          <w:hyperlink w:anchor="_Toc72438296" w:history="1">
             <w:r>
               <w:rPr>
                 <w:rStyle w:val="Hipervnculo"/>
+                <w:rFonts w:ascii="Times New Roman" w:hAnsi="Times New Roman" w:cs="Times New Roman"/>
                 <w:noProof/>
               </w:rPr>
               <w:t>Colmenero Capote, Pablo</w:t>
@@ -786,7 +840,7 @@
                 <w:noProof/>
                 <w:webHidden/>
               </w:rPr>
-              <w:instrText xml:space="preserve"> PAGEREF _Toc66732778 \h </w:instrText>
+              <w:instrText xml:space="preserve"> PAGEREF _Toc72438296 \h </w:instrText>
             </w:r>
             <w:r>
               <w:rPr>
@@ -806,7 +860,7 @@
                 <w:noProof/>
                 <w:webHidden/>
               </w:rPr>
-              <w:t>7</w:t>
+              <w:t>6</w:t>
             </w:r>
             <w:r>
               <w:rPr>
@@ -829,10 +883,11 @@
               <w:lang w:eastAsia="es-ES"/>
             </w:rPr>
           </w:pPr>
-          <w:hyperlink w:anchor="_Toc66732779" w:history="1">
+          <w:hyperlink w:anchor="_Toc72438297" w:history="1">
             <w:r>
               <w:rPr>
                 <w:rStyle w:val="Hipervnculo"/>
+                <w:rFonts w:ascii="Times New Roman" w:hAnsi="Times New Roman" w:cs="Times New Roman"/>
                 <w:noProof/>
               </w:rPr>
               <w:t>López Rosado, Guillermo</w:t>
@@ -856,7 +911,7 @@
                 <w:noProof/>
                 <w:webHidden/>
               </w:rPr>
-              <w:instrText xml:space="preserve"> PAGEREF _Toc66732779 \h </w:instrText>
+              <w:instrText xml:space="preserve"> PAGEREF _Toc72438297 \h </w:instrText>
             </w:r>
             <w:r>
               <w:rPr>
@@ -876,7 +931,7 @@
                 <w:noProof/>
                 <w:webHidden/>
               </w:rPr>
-              <w:t>8</w:t>
+              <w:t>7</w:t>
             </w:r>
             <w:r>
               <w:rPr>
@@ -888,8 +943,14 @@
           </w:hyperlink>
         </w:p>
         <w:p>
+          <w:pPr>
+            <w:rPr>
+              <w:rFonts w:ascii="Times New Roman" w:hAnsi="Times New Roman" w:cs="Times New Roman"/>
+            </w:rPr>
+          </w:pPr>
           <w:r>
             <w:rPr>
+              <w:rFonts w:ascii="Times New Roman" w:hAnsi="Times New Roman" w:cs="Times New Roman"/>
               <w:b/>
               <w:bCs/>
             </w:rPr>
@@ -901,49 +962,115 @@
     <w:p>
       <w:pPr>
         <w:pStyle w:val="Ttulo1"/>
-      </w:pPr>
-      <w:bookmarkStart w:id="0" w:name="_Toc66732770"/>
-      <w:r>
+        <w:rPr>
+          <w:rFonts w:ascii="Times New Roman" w:hAnsi="Times New Roman" w:cs="Times New Roman"/>
+        </w:rPr>
+      </w:pPr>
+      <w:bookmarkStart w:id="0" w:name="_Toc72438289"/>
+      <w:r>
+        <w:rPr>
+          <w:rFonts w:ascii="Times New Roman" w:hAnsi="Times New Roman" w:cs="Times New Roman"/>
+        </w:rPr>
         <w:t>Resumen</w:t>
       </w:r>
       <w:bookmarkEnd w:id="0"/>
     </w:p>
     <w:p>
-      <w:r>
+      <w:pPr>
+        <w:rPr>
+          <w:rFonts w:ascii="Times New Roman" w:hAnsi="Times New Roman" w:cs="Times New Roman"/>
+        </w:rPr>
+      </w:pPr>
+      <w:r>
+        <w:rPr>
+          <w:rFonts w:ascii="Times New Roman" w:hAnsi="Times New Roman" w:cs="Times New Roman"/>
+        </w:rPr>
         <w:tab/>
         <w:t xml:space="preserve">En este documento </w:t>
       </w:r>
+      <w:r>
+        <w:rPr>
+          <w:rFonts w:ascii="Times New Roman" w:hAnsi="Times New Roman" w:cs="Times New Roman"/>
+        </w:rPr>
+        <w:t>se hablará de cada uno de los miembros del grupo y de nuestro grupo como tal. Se hará una breve explicación del rol que ha seguido cada uno de los miembros en este entregable, seguido de un breve análisis global de las contribuciones del miembro al grupo a lo largo de la asignatura.</w:t>
+      </w:r>
+    </w:p>
+    <w:p>
+      <w:pPr>
+        <w:rPr>
+          <w:rFonts w:ascii="Times New Roman" w:hAnsi="Times New Roman" w:cs="Times New Roman"/>
+        </w:rPr>
+      </w:pPr>
+      <w:r>
+        <w:rPr>
+          <w:rFonts w:ascii="Times New Roman" w:hAnsi="Times New Roman" w:cs="Times New Roman"/>
+        </w:rPr>
+        <w:br w:type="page"/>
+      </w:r>
+    </w:p>
+    <w:p>
+      <w:pPr>
+        <w:rPr>
+          <w:rFonts w:ascii="Times New Roman" w:hAnsi="Times New Roman" w:cs="Times New Roman"/>
+        </w:rPr>
+      </w:pPr>
     </w:p>
     <w:p>
       <w:pPr>
         <w:pStyle w:val="Ttulo1"/>
-      </w:pPr>
-      <w:bookmarkStart w:id="1" w:name="_Toc66732771"/>
-      <w:r>
+        <w:rPr>
+          <w:rFonts w:ascii="Times New Roman" w:hAnsi="Times New Roman" w:cs="Times New Roman"/>
+        </w:rPr>
+      </w:pPr>
+      <w:bookmarkStart w:id="1" w:name="_Toc72438290"/>
+      <w:r>
+        <w:rPr>
+          <w:rFonts w:ascii="Times New Roman" w:hAnsi="Times New Roman" w:cs="Times New Roman"/>
+        </w:rPr>
         <w:t>Nuestro equipo</w:t>
       </w:r>
       <w:bookmarkEnd w:id="1"/>
     </w:p>
     <w:p>
-      <w:r>
+      <w:pPr>
+        <w:rPr>
+          <w:rFonts w:ascii="Times New Roman" w:hAnsi="Times New Roman" w:cs="Times New Roman"/>
+        </w:rPr>
+      </w:pPr>
+      <w:r>
+        <w:rPr>
+          <w:rFonts w:ascii="Times New Roman" w:hAnsi="Times New Roman" w:cs="Times New Roman"/>
+        </w:rPr>
         <w:tab/>
         <w:t xml:space="preserve">Somos un grupo autodenominado </w:t>
       </w:r>
       <w:proofErr w:type="spellStart"/>
       <w:r>
+        <w:rPr>
+          <w:rFonts w:ascii="Times New Roman" w:hAnsi="Times New Roman" w:cs="Times New Roman"/>
+        </w:rPr>
         <w:t>AleatorioUS</w:t>
       </w:r>
       <w:proofErr w:type="spellEnd"/>
       <w:r>
+        <w:rPr>
+          <w:rFonts w:ascii="Times New Roman" w:hAnsi="Times New Roman" w:cs="Times New Roman"/>
+        </w:rPr>
         <w:t>. Llevamos varios proyectos juntos, tanto dentro como fuera de la carrera. Aquí hablaremos un poco de cómo se formó el grupo y luego un poco de cada miembro, dando información de contacto para cada uno de ellos y cómo formaron parte del grupo.</w:t>
       </w:r>
     </w:p>
     <w:p>
       <w:pPr>
         <w:pStyle w:val="Ttulo2"/>
-      </w:pPr>
-      <w:bookmarkStart w:id="2" w:name="_Toc66732773"/>
-      <w:r>
+        <w:rPr>
+          <w:rFonts w:ascii="Times New Roman" w:hAnsi="Times New Roman" w:cs="Times New Roman"/>
+        </w:rPr>
+      </w:pPr>
+      <w:bookmarkStart w:id="2" w:name="_Toc72438291"/>
+      <w:r>
+        <w:rPr>
+          <w:rFonts w:ascii="Times New Roman" w:hAnsi="Times New Roman" w:cs="Times New Roman"/>
+        </w:rPr>
         <w:t>Nuestros miembros</w:t>
       </w:r>
       <w:bookmarkEnd w:id="2"/>
@@ -951,30 +1078,50 @@
     <w:p>
       <w:pPr>
         <w:pStyle w:val="Sinespaciado"/>
+        <w:rPr>
+          <w:rFonts w:ascii="Times New Roman" w:hAnsi="Times New Roman" w:cs="Times New Roman"/>
+        </w:rPr>
       </w:pPr>
     </w:p>
     <w:p>
       <w:pPr>
         <w:pStyle w:val="Ttulo3"/>
-      </w:pPr>
-      <w:bookmarkStart w:id="3" w:name="_Toc66732774"/>
-      <w:proofErr w:type="spellStart"/>
-      <w:r>
-        <w:lastRenderedPageBreak/>
+        <w:rPr>
+          <w:rFonts w:ascii="Times New Roman" w:hAnsi="Times New Roman" w:cs="Times New Roman"/>
+        </w:rPr>
+      </w:pPr>
+      <w:bookmarkStart w:id="3" w:name="_Toc72438292"/>
+      <w:proofErr w:type="spellStart"/>
+      <w:r>
+        <w:rPr>
+          <w:rFonts w:ascii="Times New Roman" w:hAnsi="Times New Roman" w:cs="Times New Roman"/>
+        </w:rPr>
         <w:t>Arrans</w:t>
       </w:r>
       <w:proofErr w:type="spellEnd"/>
       <w:r>
+        <w:rPr>
+          <w:rFonts w:ascii="Times New Roman" w:hAnsi="Times New Roman" w:cs="Times New Roman"/>
+        </w:rPr>
         <w:t xml:space="preserve"> Vega</w:t>
       </w:r>
       <w:r>
+        <w:rPr>
+          <w:rFonts w:ascii="Times New Roman" w:hAnsi="Times New Roman" w:cs="Times New Roman"/>
+        </w:rPr>
         <w:t>, Isabel</w:t>
       </w:r>
       <w:bookmarkEnd w:id="3"/>
     </w:p>
     <w:p>
-      <w:r>
-        <w:rPr>
+      <w:pPr>
+        <w:rPr>
+          <w:rFonts w:ascii="Times New Roman" w:hAnsi="Times New Roman" w:cs="Times New Roman"/>
+        </w:rPr>
+      </w:pPr>
+      <w:r>
+        <w:rPr>
+          <w:rFonts w:ascii="Times New Roman" w:hAnsi="Times New Roman" w:cs="Times New Roman"/>
           <w:noProof/>
         </w:rPr>
         <w:drawing>
@@ -1021,193 +1168,303 @@
       </w:r>
     </w:p>
     <w:p>
-      <w:r>
+      <w:pPr>
+        <w:rPr>
+          <w:rFonts w:ascii="Times New Roman" w:hAnsi="Times New Roman" w:cs="Times New Roman"/>
+        </w:rPr>
+      </w:pPr>
+      <w:r>
+        <w:rPr>
+          <w:rFonts w:ascii="Times New Roman" w:hAnsi="Times New Roman" w:cs="Times New Roman"/>
+        </w:rPr>
         <w:tab/>
       </w:r>
       <w:r>
+        <w:rPr>
+          <w:rFonts w:ascii="Times New Roman" w:hAnsi="Times New Roman" w:cs="Times New Roman"/>
+        </w:rPr>
         <w:t>En</w:t>
       </w:r>
       <w:r>
+        <w:rPr>
+          <w:rFonts w:ascii="Times New Roman" w:hAnsi="Times New Roman" w:cs="Times New Roman"/>
+        </w:rPr>
         <w:t xml:space="preserve"> este entregable, Isabel</w:t>
       </w:r>
       <w:r>
+        <w:rPr>
+          <w:rFonts w:ascii="Times New Roman" w:hAnsi="Times New Roman" w:cs="Times New Roman"/>
+        </w:rPr>
         <w:t xml:space="preserve"> </w:t>
       </w:r>
       <w:r>
+        <w:rPr>
+          <w:rFonts w:ascii="Times New Roman" w:hAnsi="Times New Roman" w:cs="Times New Roman"/>
+        </w:rPr>
         <w:t>asumirá varios roles.</w:t>
       </w:r>
       <w:r>
+        <w:rPr>
+          <w:rFonts w:ascii="Times New Roman" w:hAnsi="Times New Roman" w:cs="Times New Roman"/>
+        </w:rPr>
         <w:t xml:space="preserve"> </w:t>
       </w:r>
       <w:r>
+        <w:rPr>
+          <w:rFonts w:ascii="Times New Roman" w:hAnsi="Times New Roman" w:cs="Times New Roman"/>
+        </w:rPr>
         <w:t xml:space="preserve">El de </w:t>
       </w:r>
       <w:proofErr w:type="spellStart"/>
       <w:r>
+        <w:rPr>
+          <w:rFonts w:ascii="Times New Roman" w:hAnsi="Times New Roman" w:cs="Times New Roman"/>
+        </w:rPr>
         <w:t>tester</w:t>
       </w:r>
       <w:proofErr w:type="spellEnd"/>
       <w:r>
+        <w:rPr>
+          <w:rFonts w:ascii="Times New Roman" w:hAnsi="Times New Roman" w:cs="Times New Roman"/>
+        </w:rPr>
         <w:t xml:space="preserve">, </w:t>
       </w:r>
       <w:r>
+        <w:rPr>
+          <w:rFonts w:ascii="Times New Roman" w:hAnsi="Times New Roman" w:cs="Times New Roman"/>
+        </w:rPr>
         <w:t xml:space="preserve">siéndole asignada la </w:t>
       </w:r>
       <w:r>
+        <w:rPr>
+          <w:rFonts w:ascii="Times New Roman" w:hAnsi="Times New Roman" w:cs="Times New Roman"/>
+        </w:rPr>
         <w:t xml:space="preserve">implementación de </w:t>
       </w:r>
       <w:proofErr w:type="spellStart"/>
       <w:r>
+        <w:rPr>
+          <w:rFonts w:ascii="Times New Roman" w:hAnsi="Times New Roman" w:cs="Times New Roman"/>
+        </w:rPr>
         <w:t>tests</w:t>
       </w:r>
       <w:proofErr w:type="spellEnd"/>
       <w:r>
+        <w:rPr>
+          <w:rFonts w:ascii="Times New Roman" w:hAnsi="Times New Roman" w:cs="Times New Roman"/>
+        </w:rPr>
         <w:t xml:space="preserve"> en la </w:t>
       </w:r>
       <w:proofErr w:type="spellStart"/>
       <w:r>
         <w:rPr>
-          <w:i/>
-          <w:iCs/>
+          <w:rFonts w:ascii="Times New Roman" w:hAnsi="Times New Roman" w:cs="Times New Roman"/>
         </w:rPr>
         <w:t>feature</w:t>
       </w:r>
       <w:proofErr w:type="spellEnd"/>
       <w:r>
+        <w:rPr>
+          <w:rFonts w:ascii="Times New Roman" w:hAnsi="Times New Roman" w:cs="Times New Roman"/>
+        </w:rPr>
         <w:t xml:space="preserve"> de </w:t>
       </w:r>
       <w:proofErr w:type="spellStart"/>
       <w:r>
         <w:rPr>
-          <w:i/>
-          <w:iCs/>
+          <w:rFonts w:ascii="Times New Roman" w:hAnsi="Times New Roman" w:cs="Times New Roman"/>
         </w:rPr>
         <w:t>Task</w:t>
       </w:r>
       <w:proofErr w:type="spellEnd"/>
       <w:r>
+        <w:rPr>
+          <w:rFonts w:ascii="Times New Roman" w:hAnsi="Times New Roman" w:cs="Times New Roman"/>
+        </w:rPr>
         <w:t>;</w:t>
       </w:r>
       <w:r>
+        <w:rPr>
+          <w:rFonts w:ascii="Times New Roman" w:hAnsi="Times New Roman" w:cs="Times New Roman"/>
+        </w:rPr>
         <w:t xml:space="preserve"> </w:t>
       </w:r>
       <w:r>
-        <w:t>el</w:t>
-      </w:r>
-      <w:r>
-        <w:t xml:space="preserve"> de</w:t>
-      </w:r>
-      <w:r>
-        <w:t xml:space="preserve"> de</w:t>
-      </w:r>
-      <w:r>
-        <w:t xml:space="preserve">sarrolladora, </w:t>
-      </w:r>
-      <w:r>
+        <w:rPr>
+          <w:rFonts w:ascii="Times New Roman" w:hAnsi="Times New Roman" w:cs="Times New Roman"/>
+        </w:rPr>
+        <w:t xml:space="preserve">el de desarrolladora, </w:t>
+      </w:r>
+      <w:r>
+        <w:rPr>
+          <w:rFonts w:ascii="Times New Roman" w:hAnsi="Times New Roman" w:cs="Times New Roman"/>
+        </w:rPr>
         <w:t xml:space="preserve">siendo la encargada </w:t>
       </w:r>
       <w:r>
+        <w:rPr>
+          <w:rFonts w:ascii="Times New Roman" w:hAnsi="Times New Roman" w:cs="Times New Roman"/>
+        </w:rPr>
         <w:t xml:space="preserve">del </w:t>
       </w:r>
       <w:proofErr w:type="spellStart"/>
       <w:r>
+        <w:rPr>
+          <w:rFonts w:ascii="Times New Roman" w:hAnsi="Times New Roman" w:cs="Times New Roman"/>
+        </w:rPr>
         <w:t>Changelog</w:t>
       </w:r>
       <w:proofErr w:type="spellEnd"/>
       <w:r>
+        <w:rPr>
+          <w:rFonts w:ascii="Times New Roman" w:hAnsi="Times New Roman" w:cs="Times New Roman"/>
+        </w:rPr>
         <w:t xml:space="preserve"> </w:t>
       </w:r>
       <w:r>
+        <w:rPr>
+          <w:rFonts w:ascii="Times New Roman" w:hAnsi="Times New Roman" w:cs="Times New Roman"/>
+        </w:rPr>
         <w:t>y del</w:t>
       </w:r>
       <w:r>
+        <w:rPr>
+          <w:rFonts w:ascii="Times New Roman" w:hAnsi="Times New Roman" w:cs="Times New Roman"/>
+        </w:rPr>
         <w:t xml:space="preserve"> documento sobre Sonar </w:t>
       </w:r>
       <w:proofErr w:type="spellStart"/>
       <w:r>
+        <w:rPr>
+          <w:rFonts w:ascii="Times New Roman" w:hAnsi="Times New Roman" w:cs="Times New Roman"/>
+        </w:rPr>
         <w:t>Lint</w:t>
       </w:r>
       <w:proofErr w:type="spellEnd"/>
       <w:r>
-        <w:t xml:space="preserve">; y como añadido se encargará de investigar formas de implementación de los </w:t>
-      </w:r>
-      <w:proofErr w:type="spellStart"/>
-      <w:r>
+        <w:rPr>
+          <w:rFonts w:ascii="Times New Roman" w:hAnsi="Times New Roman" w:cs="Times New Roman"/>
+        </w:rPr>
+        <w:t xml:space="preserve">; y como añadido se encargará de investigar formas de implementación de </w:t>
+      </w:r>
+      <w:r>
+        <w:rPr>
+          <w:rFonts w:ascii="Times New Roman" w:hAnsi="Times New Roman" w:cs="Times New Roman"/>
+        </w:rPr>
+        <w:t xml:space="preserve">algunos </w:t>
+      </w:r>
+      <w:proofErr w:type="spellStart"/>
+      <w:r>
+        <w:rPr>
+          <w:rFonts w:ascii="Times New Roman" w:hAnsi="Times New Roman" w:cs="Times New Roman"/>
+        </w:rPr>
         <w:t>tests</w:t>
       </w:r>
       <w:proofErr w:type="spellEnd"/>
       <w:r>
-        <w:t xml:space="preserve"> adecuadas para el entregable</w:t>
-      </w:r>
-      <w:r>
+        <w:rPr>
+          <w:rFonts w:ascii="Times New Roman" w:hAnsi="Times New Roman" w:cs="Times New Roman"/>
+        </w:rPr>
+        <w:t xml:space="preserve"> </w:t>
+      </w:r>
+      <w:r>
+        <w:rPr>
+          <w:rFonts w:ascii="Times New Roman" w:hAnsi="Times New Roman" w:cs="Times New Roman"/>
+        </w:rPr>
+        <w:t xml:space="preserve">más complejos </w:t>
+      </w:r>
+      <w:r>
+        <w:rPr>
+          <w:rFonts w:ascii="Times New Roman" w:hAnsi="Times New Roman" w:cs="Times New Roman"/>
+        </w:rPr>
+        <w:t>para el entregable</w:t>
+      </w:r>
+      <w:r>
+        <w:rPr>
+          <w:rFonts w:ascii="Times New Roman" w:hAnsi="Times New Roman" w:cs="Times New Roman"/>
+        </w:rPr>
         <w:t>.</w:t>
       </w:r>
       <w:r>
+        <w:rPr>
+          <w:rFonts w:ascii="Times New Roman" w:hAnsi="Times New Roman" w:cs="Times New Roman"/>
+        </w:rPr>
+        <w:t xml:space="preserve"> Por último, se encargará de la mayor parte de las pruebas negativas relacionadas con la navegación.</w:t>
+      </w:r>
+      <w:r>
+        <w:rPr>
+          <w:rFonts w:ascii="Times New Roman" w:hAnsi="Times New Roman" w:cs="Times New Roman"/>
+        </w:rPr>
         <w:t xml:space="preserve"> </w:t>
       </w:r>
       <w:r>
+        <w:rPr>
+          <w:rFonts w:ascii="Times New Roman" w:hAnsi="Times New Roman" w:cs="Times New Roman"/>
+        </w:rPr>
         <w:t>Mayoritariamente trabajará en grupo con Pablo.</w:t>
       </w:r>
     </w:p>
     <w:p>
       <w:pPr>
         <w:rPr>
+          <w:rFonts w:ascii="Times New Roman" w:hAnsi="Times New Roman" w:cs="Times New Roman"/>
           <w:color w:val="FF0000"/>
         </w:rPr>
       </w:pPr>
       <w:r>
         <w:rPr>
+          <w:rFonts w:ascii="Times New Roman" w:hAnsi="Times New Roman" w:cs="Times New Roman"/>
           <w:color w:val="FF0000"/>
         </w:rPr>
         <w:tab/>
       </w:r>
       <w:r>
         <w:rPr>
-          <w:color w:val="FF0000"/>
+          <w:rFonts w:ascii="Times New Roman" w:hAnsi="Times New Roman" w:cs="Times New Roman"/>
         </w:rPr>
         <w:t xml:space="preserve">El desarrollo dentro del equipo por parte de </w:t>
       </w:r>
       <w:r>
         <w:rPr>
-          <w:color w:val="FF0000"/>
+          <w:rFonts w:ascii="Times New Roman" w:hAnsi="Times New Roman" w:cs="Times New Roman"/>
         </w:rPr>
         <w:t xml:space="preserve">Isabel </w:t>
       </w:r>
       <w:r>
         <w:rPr>
-          <w:color w:val="FF0000"/>
+          <w:rFonts w:ascii="Times New Roman" w:hAnsi="Times New Roman" w:cs="Times New Roman"/>
         </w:rPr>
         <w:t>ha sido tan positivo como esperado.</w:t>
       </w:r>
       <w:r>
         <w:rPr>
-          <w:color w:val="FF0000"/>
+          <w:rFonts w:ascii="Times New Roman" w:hAnsi="Times New Roman" w:cs="Times New Roman"/>
         </w:rPr>
         <w:t xml:space="preserve"> </w:t>
       </w:r>
       <w:r>
         <w:rPr>
-          <w:color w:val="FF0000"/>
+          <w:rFonts w:ascii="Times New Roman" w:hAnsi="Times New Roman" w:cs="Times New Roman"/>
         </w:rPr>
         <w:t xml:space="preserve">Habiendo pertenecido a </w:t>
       </w:r>
       <w:proofErr w:type="spellStart"/>
       <w:r>
         <w:rPr>
-          <w:color w:val="FF0000"/>
+          <w:rFonts w:ascii="Times New Roman" w:hAnsi="Times New Roman" w:cs="Times New Roman"/>
         </w:rPr>
         <w:t>AleatorioUS</w:t>
       </w:r>
       <w:proofErr w:type="spellEnd"/>
       <w:r>
         <w:rPr>
-          <w:color w:val="FF0000"/>
+          <w:rFonts w:ascii="Times New Roman" w:hAnsi="Times New Roman" w:cs="Times New Roman"/>
         </w:rPr>
         <w:t xml:space="preserve"> desde sus inicios, su coordinación con el resto del grupo ha supuesto un aliciente para generar un ambiente de trabajo motivador. Trabaja en sus tareas diligentemente e incluso sirve de apoyo a compañeros rezagados</w:t>
       </w:r>
       <w:r>
         <w:rPr>
-          <w:color w:val="FF0000"/>
+          <w:rFonts w:ascii="Times New Roman" w:hAnsi="Times New Roman" w:cs="Times New Roman"/>
         </w:rPr>
         <w:t>.</w:t>
       </w:r>
@@ -1215,8 +1472,14 @@
     <w:p>
       <w:pPr>
         <w:pStyle w:val="Sinespaciado"/>
-      </w:pPr>
-      <w:r>
+        <w:rPr>
+          <w:rFonts w:ascii="Times New Roman" w:hAnsi="Times New Roman" w:cs="Times New Roman"/>
+        </w:rPr>
+      </w:pPr>
+      <w:r>
+        <w:rPr>
+          <w:rFonts w:ascii="Times New Roman" w:hAnsi="Times New Roman" w:cs="Times New Roman"/>
+        </w:rPr>
         <w:tab/>
         <w:t xml:space="preserve">Contacto: </w:t>
       </w:r>
@@ -1225,14 +1488,21 @@
       <w:pPr>
         <w:pStyle w:val="Sinespaciado"/>
         <w:ind w:left="708" w:firstLine="708"/>
-      </w:pPr>
-      <w:r>
+        <w:rPr>
+          <w:rFonts w:ascii="Times New Roman" w:hAnsi="Times New Roman" w:cs="Times New Roman"/>
+        </w:rPr>
+      </w:pPr>
+      <w:r>
+        <w:rPr>
+          <w:rFonts w:ascii="Times New Roman" w:hAnsi="Times New Roman" w:cs="Times New Roman"/>
+        </w:rPr>
         <w:t xml:space="preserve">Correo de la US: </w:t>
       </w:r>
       <w:hyperlink r:id="rId7" w:history="1">
         <w:r>
           <w:rPr>
             <w:rStyle w:val="Hipervnculo"/>
+            <w:rFonts w:ascii="Times New Roman" w:hAnsi="Times New Roman" w:cs="Times New Roman"/>
           </w:rPr>
           <w:t>isaarrveg@alum.us.es</w:t>
         </w:r>
@@ -1242,14 +1512,21 @@
       <w:pPr>
         <w:pStyle w:val="Sinespaciado"/>
         <w:ind w:left="708" w:firstLine="708"/>
-      </w:pPr>
-      <w:r>
+        <w:rPr>
+          <w:rFonts w:ascii="Times New Roman" w:hAnsi="Times New Roman" w:cs="Times New Roman"/>
+        </w:rPr>
+      </w:pPr>
+      <w:r>
+        <w:rPr>
+          <w:rFonts w:ascii="Times New Roman" w:hAnsi="Times New Roman" w:cs="Times New Roman"/>
+        </w:rPr>
         <w:t xml:space="preserve">Correo electrónico: </w:t>
       </w:r>
       <w:hyperlink r:id="rId8" w:history="1">
         <w:r>
           <w:rPr>
             <w:rStyle w:val="Hipervnculo"/>
+            <w:rFonts w:ascii="Times New Roman" w:hAnsi="Times New Roman" w:cs="Times New Roman"/>
           </w:rPr>
           <w:t>isabelarrans@gmail.com</w:t>
         </w:r>
@@ -1258,19 +1535,30 @@
     <w:p>
       <w:pPr>
         <w:ind w:left="708" w:firstLine="708"/>
-      </w:pPr>
-      <w:proofErr w:type="spellStart"/>
-      <w:r>
+        <w:rPr>
+          <w:rStyle w:val="Hipervnculo"/>
+          <w:rFonts w:ascii="Times New Roman" w:hAnsi="Times New Roman" w:cs="Times New Roman"/>
+        </w:rPr>
+      </w:pPr>
+      <w:proofErr w:type="spellStart"/>
+      <w:r>
+        <w:rPr>
+          <w:rFonts w:ascii="Times New Roman" w:hAnsi="Times New Roman" w:cs="Times New Roman"/>
+        </w:rPr>
         <w:t>Github</w:t>
       </w:r>
       <w:proofErr w:type="spellEnd"/>
       <w:r>
+        <w:rPr>
+          <w:rFonts w:ascii="Times New Roman" w:hAnsi="Times New Roman" w:cs="Times New Roman"/>
+        </w:rPr>
         <w:t xml:space="preserve">: </w:t>
       </w:r>
       <w:hyperlink r:id="rId9" w:history="1">
         <w:r>
           <w:rPr>
             <w:rStyle w:val="Hipervnculo"/>
+            <w:rFonts w:ascii="Times New Roman" w:hAnsi="Times New Roman" w:cs="Times New Roman"/>
           </w:rPr>
           <w:t>https://github.com/iarrans</w:t>
         </w:r>
@@ -1278,20 +1566,52 @@
     </w:p>
     <w:p>
       <w:pPr>
+        <w:rPr>
+          <w:rFonts w:ascii="Times New Roman" w:hAnsi="Times New Roman" w:cs="Times New Roman"/>
+          <w:color w:val="0563C1" w:themeColor="hyperlink"/>
+          <w:u w:val="single"/>
+        </w:rPr>
+      </w:pPr>
+      <w:r>
+        <w:rPr>
+          <w:rStyle w:val="Hipervnculo"/>
+          <w:rFonts w:ascii="Times New Roman" w:hAnsi="Times New Roman" w:cs="Times New Roman"/>
+        </w:rPr>
+        <w:br w:type="page"/>
+      </w:r>
+    </w:p>
+    <w:p>
+      <w:pPr>
         <w:pStyle w:val="Ttulo3"/>
-      </w:pPr>
-      <w:bookmarkStart w:id="4" w:name="_Toc66732775"/>
-      <w:r>
+        <w:rPr>
+          <w:rFonts w:ascii="Times New Roman" w:hAnsi="Times New Roman" w:cs="Times New Roman"/>
+        </w:rPr>
+      </w:pPr>
+      <w:bookmarkStart w:id="4" w:name="_Toc72438293"/>
+      <w:r>
+        <w:rPr>
+          <w:rFonts w:ascii="Times New Roman" w:hAnsi="Times New Roman" w:cs="Times New Roman"/>
+        </w:rPr>
+        <w:lastRenderedPageBreak/>
         <w:t>Bejarano Pozo</w:t>
       </w:r>
       <w:r>
+        <w:rPr>
+          <w:rFonts w:ascii="Times New Roman" w:hAnsi="Times New Roman" w:cs="Times New Roman"/>
+        </w:rPr>
         <w:t>, José Manuel</w:t>
       </w:r>
       <w:bookmarkEnd w:id="4"/>
     </w:p>
     <w:p>
-      <w:r>
-        <w:rPr>
+      <w:pPr>
+        <w:rPr>
+          <w:rFonts w:ascii="Times New Roman" w:hAnsi="Times New Roman" w:cs="Times New Roman"/>
+        </w:rPr>
+      </w:pPr>
+      <w:r>
+        <w:rPr>
+          <w:rFonts w:ascii="Times New Roman" w:hAnsi="Times New Roman" w:cs="Times New Roman"/>
           <w:noProof/>
         </w:rPr>
         <w:drawing>
@@ -1345,106 +1665,189 @@
       </w:r>
     </w:p>
     <w:p>
-      <w:r>
+      <w:pPr>
+        <w:rPr>
+          <w:rFonts w:ascii="Times New Roman" w:hAnsi="Times New Roman" w:cs="Times New Roman"/>
+        </w:rPr>
+      </w:pPr>
+      <w:r>
+        <w:rPr>
+          <w:rFonts w:ascii="Times New Roman" w:hAnsi="Times New Roman" w:cs="Times New Roman"/>
+        </w:rPr>
         <w:tab/>
       </w:r>
       <w:r>
+        <w:rPr>
+          <w:rFonts w:ascii="Times New Roman" w:hAnsi="Times New Roman" w:cs="Times New Roman"/>
+        </w:rPr>
         <w:t xml:space="preserve">Para esta entrega, José Manuel trabajará de </w:t>
       </w:r>
       <w:proofErr w:type="spellStart"/>
       <w:r>
+        <w:rPr>
+          <w:rFonts w:ascii="Times New Roman" w:hAnsi="Times New Roman" w:cs="Times New Roman"/>
+        </w:rPr>
         <w:t>tester</w:t>
       </w:r>
       <w:proofErr w:type="spellEnd"/>
       <w:r>
+        <w:rPr>
+          <w:rFonts w:ascii="Times New Roman" w:hAnsi="Times New Roman" w:cs="Times New Roman"/>
+        </w:rPr>
         <w:t>, siéndole asignad</w:t>
       </w:r>
       <w:r>
+        <w:rPr>
+          <w:rFonts w:ascii="Times New Roman" w:hAnsi="Times New Roman" w:cs="Times New Roman"/>
+        </w:rPr>
         <w:t>a</w:t>
       </w:r>
       <w:r>
-        <w:t xml:space="preserve"> la implementación de test en la </w:t>
-      </w:r>
-      <w:proofErr w:type="spellStart"/>
-      <w:r>
-        <w:rPr>
-          <w:i/>
-          <w:iCs/>
+        <w:rPr>
+          <w:rFonts w:ascii="Times New Roman" w:hAnsi="Times New Roman" w:cs="Times New Roman"/>
+        </w:rPr>
+        <w:t xml:space="preserve"> la implementación </w:t>
+      </w:r>
+      <w:proofErr w:type="gramStart"/>
+      <w:r>
+        <w:rPr>
+          <w:rFonts w:ascii="Times New Roman" w:hAnsi="Times New Roman" w:cs="Times New Roman"/>
+        </w:rPr>
+        <w:t>de test</w:t>
+      </w:r>
+      <w:proofErr w:type="gramEnd"/>
+      <w:r>
+        <w:rPr>
+          <w:rFonts w:ascii="Times New Roman" w:hAnsi="Times New Roman" w:cs="Times New Roman"/>
+        </w:rPr>
+        <w:t xml:space="preserve"> en la </w:t>
+      </w:r>
+      <w:proofErr w:type="spellStart"/>
+      <w:r>
+        <w:rPr>
+          <w:rFonts w:ascii="Times New Roman" w:hAnsi="Times New Roman" w:cs="Times New Roman"/>
         </w:rPr>
         <w:t>feature</w:t>
       </w:r>
       <w:proofErr w:type="spellEnd"/>
       <w:r>
+        <w:rPr>
+          <w:rFonts w:ascii="Times New Roman" w:hAnsi="Times New Roman" w:cs="Times New Roman"/>
+        </w:rPr>
         <w:t xml:space="preserve"> de </w:t>
       </w:r>
       <w:proofErr w:type="spellStart"/>
       <w:r>
         <w:rPr>
-          <w:i/>
-          <w:iCs/>
+          <w:rFonts w:ascii="Times New Roman" w:hAnsi="Times New Roman" w:cs="Times New Roman"/>
         </w:rPr>
         <w:t>shout</w:t>
       </w:r>
       <w:proofErr w:type="spellEnd"/>
       <w:r>
+        <w:rPr>
+          <w:rFonts w:ascii="Times New Roman" w:hAnsi="Times New Roman" w:cs="Times New Roman"/>
+        </w:rPr>
+        <w:t xml:space="preserve"> y de </w:t>
+      </w:r>
+      <w:proofErr w:type="spellStart"/>
+      <w:r>
+        <w:rPr>
+          <w:rFonts w:ascii="Times New Roman" w:hAnsi="Times New Roman" w:cs="Times New Roman"/>
+        </w:rPr>
+        <w:t>sign</w:t>
+      </w:r>
+      <w:proofErr w:type="spellEnd"/>
+      <w:r>
+        <w:rPr>
+          <w:rFonts w:ascii="Times New Roman" w:hAnsi="Times New Roman" w:cs="Times New Roman"/>
+        </w:rPr>
+        <w:t xml:space="preserve"> up</w:t>
+      </w:r>
+      <w:r>
+        <w:rPr>
+          <w:rFonts w:ascii="Times New Roman" w:hAnsi="Times New Roman" w:cs="Times New Roman"/>
+        </w:rPr>
         <w:t xml:space="preserve"> y siendo el encargado de comentar los </w:t>
       </w:r>
       <w:proofErr w:type="spellStart"/>
       <w:r>
+        <w:rPr>
+          <w:rFonts w:ascii="Times New Roman" w:hAnsi="Times New Roman" w:cs="Times New Roman"/>
+        </w:rPr>
         <w:t>tests</w:t>
       </w:r>
       <w:proofErr w:type="spellEnd"/>
       <w:r>
+        <w:rPr>
+          <w:rFonts w:ascii="Times New Roman" w:hAnsi="Times New Roman" w:cs="Times New Roman"/>
+        </w:rPr>
         <w:t xml:space="preserve"> adecuadamente</w:t>
       </w:r>
       <w:r>
+        <w:rPr>
+          <w:rFonts w:ascii="Times New Roman" w:hAnsi="Times New Roman" w:cs="Times New Roman"/>
+        </w:rPr>
         <w:t>.</w:t>
       </w:r>
       <w:r>
+        <w:rPr>
+          <w:rFonts w:ascii="Times New Roman" w:hAnsi="Times New Roman" w:cs="Times New Roman"/>
+        </w:rPr>
         <w:t xml:space="preserve"> </w:t>
       </w:r>
       <w:r>
+        <w:rPr>
+          <w:rFonts w:ascii="Times New Roman" w:hAnsi="Times New Roman" w:cs="Times New Roman"/>
+        </w:rPr>
         <w:t>Mayoritariamente trabajará solo.</w:t>
       </w:r>
     </w:p>
     <w:p>
-      <w:r>
-        <w:lastRenderedPageBreak/>
+      <w:pPr>
+        <w:rPr>
+          <w:rFonts w:ascii="Times New Roman" w:hAnsi="Times New Roman" w:cs="Times New Roman"/>
+        </w:rPr>
+      </w:pPr>
+      <w:r>
+        <w:rPr>
+          <w:rFonts w:ascii="Times New Roman" w:hAnsi="Times New Roman" w:cs="Times New Roman"/>
+        </w:rPr>
         <w:tab/>
       </w:r>
       <w:r>
         <w:rPr>
-          <w:color w:val="FF0000"/>
+          <w:rFonts w:ascii="Times New Roman" w:hAnsi="Times New Roman" w:cs="Times New Roman"/>
         </w:rPr>
         <w:t>Siendo José Manuel un miembro reciente del grupo, al aceptarlo, asumíamos las posibles consecuencias de que fuese un miembro con problemas para integrarse</w:t>
       </w:r>
       <w:r>
         <w:rPr>
-          <w:color w:val="FF0000"/>
+          <w:rFonts w:ascii="Times New Roman" w:hAnsi="Times New Roman" w:cs="Times New Roman"/>
         </w:rPr>
         <w:t>.</w:t>
       </w:r>
       <w:r>
         <w:rPr>
-          <w:color w:val="FF0000"/>
+          <w:rFonts w:ascii="Times New Roman" w:hAnsi="Times New Roman" w:cs="Times New Roman"/>
         </w:rPr>
         <w:t xml:space="preserve"> Nada </w:t>
       </w:r>
       <w:r>
         <w:rPr>
-          <w:color w:val="FF0000"/>
+          <w:rFonts w:ascii="Times New Roman" w:hAnsi="Times New Roman" w:cs="Times New Roman"/>
         </w:rPr>
         <w:t>más</w:t>
       </w:r>
       <w:r>
         <w:rPr>
-          <w:color w:val="FF0000"/>
+          <w:rFonts w:ascii="Times New Roman" w:hAnsi="Times New Roman" w:cs="Times New Roman"/>
         </w:rPr>
         <w:t xml:space="preserve"> lejos de la realidad, José Manuel se ha integrado al grupo de trabajo excepcionalmente, lo que ha supuesto un ambiente de trabajo idóneo, y ha reducido la carga de trabajo que en un principio el grupo esperaba asumir, cuando solo se componía de cinco miembros</w:t>
       </w:r>
       <w:r>
         <w:rPr>
-          <w:color w:val="FF0000"/>
+          <w:rFonts w:ascii="Times New Roman" w:hAnsi="Times New Roman" w:cs="Times New Roman"/>
         </w:rPr>
         <w:t>.</w:t>
       </w:r>
@@ -1452,8 +1855,14 @@
     <w:p>
       <w:pPr>
         <w:pStyle w:val="Sinespaciado"/>
-      </w:pPr>
-      <w:r>
+        <w:rPr>
+          <w:rFonts w:ascii="Times New Roman" w:hAnsi="Times New Roman" w:cs="Times New Roman"/>
+        </w:rPr>
+      </w:pPr>
+      <w:r>
+        <w:rPr>
+          <w:rFonts w:ascii="Times New Roman" w:hAnsi="Times New Roman" w:cs="Times New Roman"/>
+        </w:rPr>
         <w:tab/>
         <w:t xml:space="preserve">Contacto: </w:t>
       </w:r>
@@ -1462,14 +1871,21 @@
       <w:pPr>
         <w:pStyle w:val="Sinespaciado"/>
         <w:ind w:left="708" w:firstLine="708"/>
-      </w:pPr>
-      <w:r>
+        <w:rPr>
+          <w:rFonts w:ascii="Times New Roman" w:hAnsi="Times New Roman" w:cs="Times New Roman"/>
+        </w:rPr>
+      </w:pPr>
+      <w:r>
+        <w:rPr>
+          <w:rFonts w:ascii="Times New Roman" w:hAnsi="Times New Roman" w:cs="Times New Roman"/>
+        </w:rPr>
         <w:t xml:space="preserve">Correo de la US: </w:t>
       </w:r>
       <w:hyperlink r:id="rId11" w:history="1">
         <w:r>
           <w:rPr>
             <w:rStyle w:val="Hipervnculo"/>
+            <w:rFonts w:ascii="Times New Roman" w:hAnsi="Times New Roman" w:cs="Times New Roman"/>
           </w:rPr>
           <w:t>josbejpoz@alum.us.es</w:t>
         </w:r>
@@ -1479,14 +1895,21 @@
       <w:pPr>
         <w:pStyle w:val="Sinespaciado"/>
         <w:ind w:left="708" w:firstLine="708"/>
-      </w:pPr>
-      <w:r>
+        <w:rPr>
+          <w:rFonts w:ascii="Times New Roman" w:hAnsi="Times New Roman" w:cs="Times New Roman"/>
+        </w:rPr>
+      </w:pPr>
+      <w:r>
+        <w:rPr>
+          <w:rFonts w:ascii="Times New Roman" w:hAnsi="Times New Roman" w:cs="Times New Roman"/>
+        </w:rPr>
         <w:t xml:space="preserve">Correo electrónico: </w:t>
       </w:r>
       <w:hyperlink r:id="rId12" w:history="1">
         <w:r>
           <w:rPr>
             <w:rStyle w:val="Hipervnculo"/>
+            <w:rFonts w:ascii="Times New Roman" w:hAnsi="Times New Roman" w:cs="Times New Roman"/>
           </w:rPr>
           <w:t>josemanuel13muller@gmail.com</w:t>
         </w:r>
@@ -1495,19 +1918,30 @@
     <w:p>
       <w:pPr>
         <w:ind w:left="708" w:firstLine="708"/>
-      </w:pPr>
-      <w:proofErr w:type="spellStart"/>
-      <w:r>
+        <w:rPr>
+          <w:rStyle w:val="Hipervnculo"/>
+          <w:rFonts w:ascii="Times New Roman" w:hAnsi="Times New Roman" w:cs="Times New Roman"/>
+        </w:rPr>
+      </w:pPr>
+      <w:proofErr w:type="spellStart"/>
+      <w:r>
+        <w:rPr>
+          <w:rFonts w:ascii="Times New Roman" w:hAnsi="Times New Roman" w:cs="Times New Roman"/>
+        </w:rPr>
         <w:t>Github</w:t>
       </w:r>
       <w:proofErr w:type="spellEnd"/>
       <w:r>
+        <w:rPr>
+          <w:rFonts w:ascii="Times New Roman" w:hAnsi="Times New Roman" w:cs="Times New Roman"/>
+        </w:rPr>
         <w:t xml:space="preserve">: </w:t>
       </w:r>
       <w:hyperlink r:id="rId13" w:history="1">
         <w:r>
           <w:rPr>
             <w:rStyle w:val="Hipervnculo"/>
+            <w:rFonts w:ascii="Times New Roman" w:hAnsi="Times New Roman" w:cs="Times New Roman"/>
           </w:rPr>
           <w:t>https://github.com/josemabp1</w:t>
         </w:r>
@@ -1515,21 +1949,44 @@
     </w:p>
     <w:p>
       <w:pPr>
+        <w:rPr>
+          <w:rFonts w:ascii="Times New Roman" w:hAnsi="Times New Roman" w:cs="Times New Roman"/>
+          <w:color w:val="0563C1" w:themeColor="hyperlink"/>
+          <w:u w:val="single"/>
+        </w:rPr>
+      </w:pPr>
+      <w:r>
+        <w:rPr>
+          <w:rStyle w:val="Hipervnculo"/>
+          <w:rFonts w:ascii="Times New Roman" w:hAnsi="Times New Roman" w:cs="Times New Roman"/>
+        </w:rPr>
+        <w:br w:type="page"/>
+      </w:r>
+    </w:p>
+    <w:p>
+      <w:pPr>
         <w:pStyle w:val="Ttulo3"/>
-      </w:pPr>
-      <w:bookmarkStart w:id="5" w:name="_Toc66732776"/>
-      <w:r>
+        <w:rPr>
+          <w:rFonts w:ascii="Times New Roman" w:hAnsi="Times New Roman" w:cs="Times New Roman"/>
+        </w:rPr>
+      </w:pPr>
+      <w:bookmarkStart w:id="5" w:name="_Toc72438294"/>
+      <w:r>
+        <w:rPr>
+          <w:rFonts w:ascii="Times New Roman" w:hAnsi="Times New Roman" w:cs="Times New Roman"/>
+        </w:rPr>
+        <w:lastRenderedPageBreak/>
         <w:t>Beltrán Rabadán</w:t>
       </w:r>
       <w:r>
+        <w:rPr>
+          <w:rFonts w:ascii="Times New Roman" w:hAnsi="Times New Roman" w:cs="Times New Roman"/>
+        </w:rPr>
         <w:t>, Francisco Javier</w:t>
       </w:r>
       <w:bookmarkEnd w:id="5"/>
     </w:p>
     <w:p>
-      <w:pPr>
-        <w:pStyle w:val="Ttulo3"/>
-      </w:pPr>
       <w:r>
         <w:rPr>
           <w:noProof/>
@@ -1578,120 +2035,236 @@
       </w:r>
     </w:p>
     <w:p>
-      <w:r>
+      <w:pPr>
+        <w:rPr>
+          <w:rFonts w:ascii="Times New Roman" w:hAnsi="Times New Roman" w:cs="Times New Roman"/>
+        </w:rPr>
+      </w:pPr>
+      <w:r>
+        <w:rPr>
+          <w:rFonts w:ascii="Times New Roman" w:hAnsi="Times New Roman" w:cs="Times New Roman"/>
+        </w:rPr>
         <w:tab/>
         <w:t xml:space="preserve">En esta ocasión, Francisco Javier </w:t>
       </w:r>
       <w:r>
+        <w:rPr>
+          <w:rFonts w:ascii="Times New Roman" w:hAnsi="Times New Roman" w:cs="Times New Roman"/>
+        </w:rPr>
         <w:t>además de</w:t>
       </w:r>
       <w:r>
+        <w:rPr>
+          <w:rFonts w:ascii="Times New Roman" w:hAnsi="Times New Roman" w:cs="Times New Roman"/>
+        </w:rPr>
         <w:t xml:space="preserve"> </w:t>
       </w:r>
       <w:proofErr w:type="spellStart"/>
       <w:r>
+        <w:rPr>
+          <w:rFonts w:ascii="Times New Roman" w:hAnsi="Times New Roman" w:cs="Times New Roman"/>
+        </w:rPr>
         <w:t>tester</w:t>
       </w:r>
       <w:proofErr w:type="spellEnd"/>
       <w:r>
+        <w:rPr>
+          <w:rFonts w:ascii="Times New Roman" w:hAnsi="Times New Roman" w:cs="Times New Roman"/>
+        </w:rPr>
         <w:t>,</w:t>
       </w:r>
       <w:r>
+        <w:rPr>
+          <w:rFonts w:ascii="Times New Roman" w:hAnsi="Times New Roman" w:cs="Times New Roman"/>
+        </w:rPr>
         <w:t xml:space="preserve"> </w:t>
       </w:r>
-      <w:proofErr w:type="spellStart"/>
-      <w:r>
-        <w:t>siendole</w:t>
-      </w:r>
-      <w:proofErr w:type="spellEnd"/>
-      <w:r>
+      <w:r>
+        <w:rPr>
+          <w:rFonts w:ascii="Times New Roman" w:hAnsi="Times New Roman" w:cs="Times New Roman"/>
+        </w:rPr>
+        <w:t>siéndole</w:t>
+      </w:r>
+      <w:r>
+        <w:rPr>
+          <w:rFonts w:ascii="Times New Roman" w:hAnsi="Times New Roman" w:cs="Times New Roman"/>
+        </w:rPr>
         <w:t xml:space="preserve"> asignada la implementación de </w:t>
       </w:r>
       <w:proofErr w:type="spellStart"/>
       <w:r>
+        <w:rPr>
+          <w:rFonts w:ascii="Times New Roman" w:hAnsi="Times New Roman" w:cs="Times New Roman"/>
+        </w:rPr>
         <w:t>tests</w:t>
       </w:r>
       <w:proofErr w:type="spellEnd"/>
       <w:r>
+        <w:rPr>
+          <w:rFonts w:ascii="Times New Roman" w:hAnsi="Times New Roman" w:cs="Times New Roman"/>
+        </w:rPr>
         <w:t xml:space="preserve"> en la </w:t>
       </w:r>
       <w:proofErr w:type="spellStart"/>
       <w:r>
         <w:rPr>
-          <w:i/>
-          <w:iCs/>
+          <w:rFonts w:ascii="Times New Roman" w:hAnsi="Times New Roman" w:cs="Times New Roman"/>
         </w:rPr>
         <w:t>feature</w:t>
       </w:r>
       <w:proofErr w:type="spellEnd"/>
       <w:r>
+        <w:rPr>
+          <w:rFonts w:ascii="Times New Roman" w:hAnsi="Times New Roman" w:cs="Times New Roman"/>
+        </w:rPr>
         <w:t xml:space="preserve"> de </w:t>
       </w:r>
       <w:proofErr w:type="spellStart"/>
       <w:r>
         <w:rPr>
-          <w:i/>
-          <w:iCs/>
+          <w:rFonts w:ascii="Times New Roman" w:hAnsi="Times New Roman" w:cs="Times New Roman"/>
         </w:rPr>
         <w:t>Task</w:t>
       </w:r>
       <w:proofErr w:type="spellEnd"/>
       <w:r>
+        <w:rPr>
+          <w:rFonts w:ascii="Times New Roman" w:hAnsi="Times New Roman" w:cs="Times New Roman"/>
+        </w:rPr>
         <w:t xml:space="preserve">; </w:t>
       </w:r>
       <w:r>
-        <w:t xml:space="preserve">es el responsable del </w:t>
-      </w:r>
-      <w:r>
-        <w:rPr>
-          <w:i/>
-          <w:iCs/>
-        </w:rPr>
-        <w:t xml:space="preserve">data </w:t>
-      </w:r>
-      <w:proofErr w:type="spellStart"/>
-      <w:r>
-        <w:rPr>
-          <w:i/>
-          <w:iCs/>
+        <w:rPr>
+          <w:rFonts w:ascii="Times New Roman" w:hAnsi="Times New Roman" w:cs="Times New Roman"/>
+        </w:rPr>
+        <w:t xml:space="preserve">es el responsable </w:t>
+      </w:r>
+      <w:proofErr w:type="gramStart"/>
+      <w:r>
+        <w:rPr>
+          <w:rFonts w:ascii="Times New Roman" w:hAnsi="Times New Roman" w:cs="Times New Roman"/>
+        </w:rPr>
+        <w:t xml:space="preserve">del </w:t>
+      </w:r>
+      <w:r>
+        <w:rPr>
+          <w:rFonts w:ascii="Times New Roman" w:hAnsi="Times New Roman" w:cs="Times New Roman"/>
+        </w:rPr>
+        <w:t>data</w:t>
+      </w:r>
+      <w:proofErr w:type="gramEnd"/>
+      <w:r>
+        <w:rPr>
+          <w:rFonts w:ascii="Times New Roman" w:hAnsi="Times New Roman" w:cs="Times New Roman"/>
+        </w:rPr>
+        <w:t xml:space="preserve"> </w:t>
+      </w:r>
+      <w:proofErr w:type="spellStart"/>
+      <w:r>
+        <w:rPr>
+          <w:rFonts w:ascii="Times New Roman" w:hAnsi="Times New Roman" w:cs="Times New Roman"/>
         </w:rPr>
         <w:t>model</w:t>
       </w:r>
       <w:proofErr w:type="spellEnd"/>
       <w:r>
         <w:rPr>
-          <w:i/>
-          <w:iCs/>
+          <w:rFonts w:ascii="Times New Roman" w:hAnsi="Times New Roman" w:cs="Times New Roman"/>
         </w:rPr>
         <w:t xml:space="preserve"> </w:t>
       </w:r>
       <w:proofErr w:type="spellStart"/>
       <w:r>
         <w:rPr>
-          <w:i/>
-          <w:iCs/>
+          <w:rFonts w:ascii="Times New Roman" w:hAnsi="Times New Roman" w:cs="Times New Roman"/>
         </w:rPr>
         <w:t>report</w:t>
       </w:r>
       <w:proofErr w:type="spellEnd"/>
       <w:r>
+        <w:rPr>
+          <w:rFonts w:ascii="Times New Roman" w:hAnsi="Times New Roman" w:cs="Times New Roman"/>
+        </w:rPr>
         <w:t>.</w:t>
       </w:r>
       <w:r>
+        <w:rPr>
+          <w:rFonts w:ascii="Times New Roman" w:hAnsi="Times New Roman" w:cs="Times New Roman"/>
+        </w:rPr>
         <w:t xml:space="preserve"> </w:t>
       </w:r>
       <w:r>
+        <w:rPr>
+          <w:rFonts w:ascii="Times New Roman" w:hAnsi="Times New Roman" w:cs="Times New Roman"/>
+        </w:rPr>
         <w:t>Mayoritariamente trabajará en grupo con Matthew.</w:t>
       </w:r>
+      <w:r>
+        <w:rPr>
+          <w:rFonts w:ascii="Times New Roman" w:hAnsi="Times New Roman" w:cs="Times New Roman"/>
+        </w:rPr>
+        <w:t xml:space="preserve"> Volverá a trabajar con el </w:t>
+      </w:r>
+      <w:proofErr w:type="spellStart"/>
+      <w:r>
+        <w:rPr>
+          <w:rFonts w:ascii="Times New Roman" w:hAnsi="Times New Roman" w:cs="Times New Roman"/>
+        </w:rPr>
+        <w:t>dashboard</w:t>
+      </w:r>
+      <w:proofErr w:type="spellEnd"/>
+      <w:r>
+        <w:rPr>
+          <w:rFonts w:ascii="Times New Roman" w:hAnsi="Times New Roman" w:cs="Times New Roman"/>
+        </w:rPr>
+        <w:t xml:space="preserve">, esta vez realizando los </w:t>
+      </w:r>
+      <w:proofErr w:type="spellStart"/>
+      <w:r>
+        <w:rPr>
+          <w:rFonts w:ascii="Times New Roman" w:hAnsi="Times New Roman" w:cs="Times New Roman"/>
+        </w:rPr>
+        <w:t>tests</w:t>
+      </w:r>
+      <w:proofErr w:type="spellEnd"/>
+      <w:r>
+        <w:rPr>
+          <w:rFonts w:ascii="Times New Roman" w:hAnsi="Times New Roman" w:cs="Times New Roman"/>
+        </w:rPr>
+        <w:t xml:space="preserve"> del mismo.</w:t>
+      </w:r>
+    </w:p>
+    <w:p>
+      <w:pPr>
+        <w:rPr>
+          <w:rFonts w:ascii="Times New Roman" w:hAnsi="Times New Roman" w:cs="Times New Roman"/>
+        </w:rPr>
+      </w:pPr>
+      <w:r>
+        <w:rPr>
+          <w:rFonts w:ascii="Times New Roman" w:hAnsi="Times New Roman" w:cs="Times New Roman"/>
+        </w:rPr>
+        <w:tab/>
+        <w:t>Siendo un antiguo miembro del grupo, tenemos buenas nociones de la forma de trabajo de Francisco Javier. Aunque este año esté un poco más ausente, sigue sin decepcionar al grupo, y sigue impresionando con sus mejores cualidades. Un buen ejemplo de buen trabajo suyo fue en el entregable previo, que tenía la tarea de investigar cómo aplicar filtros y ordenaciones, y en la reunión aportó gran cantidad de información relevante a ello. En este entregable, nos hubiera gustado encomendarle la tarea de averiguar cómo hacer pruebas más complejas, pero por diversos motivos fue Isabel la encargada de realizar esto en última instancia.</w:t>
+      </w:r>
     </w:p>
     <w:p>
       <w:pPr>
         <w:pStyle w:val="Sinespaciado"/>
-      </w:pPr>
-      <w:r>
+        <w:rPr>
+          <w:rFonts w:ascii="Times New Roman" w:hAnsi="Times New Roman" w:cs="Times New Roman"/>
+        </w:rPr>
+      </w:pPr>
+      <w:r>
+        <w:rPr>
+          <w:rFonts w:ascii="Times New Roman" w:hAnsi="Times New Roman" w:cs="Times New Roman"/>
+        </w:rPr>
         <w:tab/>
       </w:r>
       <w:r>
+        <w:rPr>
+          <w:rFonts w:ascii="Times New Roman" w:hAnsi="Times New Roman" w:cs="Times New Roman"/>
+        </w:rPr>
         <w:t xml:space="preserve">Contacto: </w:t>
       </w:r>
     </w:p>
@@ -1699,14 +2272,21 @@
       <w:pPr>
         <w:pStyle w:val="Sinespaciado"/>
         <w:ind w:left="708" w:firstLine="708"/>
-      </w:pPr>
-      <w:r>
+        <w:rPr>
+          <w:rFonts w:ascii="Times New Roman" w:hAnsi="Times New Roman" w:cs="Times New Roman"/>
+        </w:rPr>
+      </w:pPr>
+      <w:r>
+        <w:rPr>
+          <w:rFonts w:ascii="Times New Roman" w:hAnsi="Times New Roman" w:cs="Times New Roman"/>
+        </w:rPr>
         <w:t xml:space="preserve">Correo de la US: </w:t>
       </w:r>
       <w:hyperlink r:id="rId15" w:history="1">
         <w:r>
           <w:rPr>
             <w:rStyle w:val="Hipervnculo"/>
+            <w:rFonts w:ascii="Times New Roman" w:hAnsi="Times New Roman" w:cs="Times New Roman"/>
           </w:rPr>
           <w:t>frabelrab@alum.us.es</w:t>
         </w:r>
@@ -1716,14 +2296,21 @@
       <w:pPr>
         <w:pStyle w:val="Sinespaciado"/>
         <w:ind w:left="708" w:firstLine="708"/>
-      </w:pPr>
-      <w:r>
+        <w:rPr>
+          <w:rFonts w:ascii="Times New Roman" w:hAnsi="Times New Roman" w:cs="Times New Roman"/>
+        </w:rPr>
+      </w:pPr>
+      <w:r>
+        <w:rPr>
+          <w:rFonts w:ascii="Times New Roman" w:hAnsi="Times New Roman" w:cs="Times New Roman"/>
+        </w:rPr>
         <w:t xml:space="preserve">Correo electrónico: </w:t>
       </w:r>
       <w:hyperlink r:id="rId16" w:history="1">
         <w:r>
           <w:rPr>
             <w:rStyle w:val="Hipervnculo"/>
+            <w:rFonts w:ascii="Times New Roman" w:hAnsi="Times New Roman" w:cs="Times New Roman"/>
           </w:rPr>
           <w:t>fjbelrab@gmail.com</w:t>
         </w:r>
@@ -1732,19 +2319,30 @@
     <w:p>
       <w:pPr>
         <w:ind w:left="708" w:firstLine="708"/>
-      </w:pPr>
-      <w:proofErr w:type="spellStart"/>
-      <w:r>
+        <w:rPr>
+          <w:rStyle w:val="Hipervnculo"/>
+          <w:rFonts w:ascii="Times New Roman" w:hAnsi="Times New Roman" w:cs="Times New Roman"/>
+        </w:rPr>
+      </w:pPr>
+      <w:proofErr w:type="spellStart"/>
+      <w:r>
+        <w:rPr>
+          <w:rFonts w:ascii="Times New Roman" w:hAnsi="Times New Roman" w:cs="Times New Roman"/>
+        </w:rPr>
         <w:t>Github</w:t>
       </w:r>
       <w:proofErr w:type="spellEnd"/>
       <w:r>
+        <w:rPr>
+          <w:rFonts w:ascii="Times New Roman" w:hAnsi="Times New Roman" w:cs="Times New Roman"/>
+        </w:rPr>
         <w:t xml:space="preserve">: </w:t>
       </w:r>
       <w:hyperlink r:id="rId17" w:history="1">
         <w:r>
           <w:rPr>
             <w:rStyle w:val="Hipervnculo"/>
+            <w:rFonts w:ascii="Times New Roman" w:hAnsi="Times New Roman" w:cs="Times New Roman"/>
           </w:rPr>
           <w:t>https://github.com/Franbr31</w:t>
         </w:r>
@@ -1752,32 +2350,52 @@
     </w:p>
     <w:p>
       <w:pPr>
+        <w:rPr>
+          <w:rFonts w:ascii="Times New Roman" w:hAnsi="Times New Roman" w:cs="Times New Roman"/>
+          <w:color w:val="0563C1" w:themeColor="hyperlink"/>
+          <w:u w:val="single"/>
+        </w:rPr>
+      </w:pPr>
+      <w:r>
+        <w:rPr>
+          <w:rStyle w:val="Hipervnculo"/>
+          <w:rFonts w:ascii="Times New Roman" w:hAnsi="Times New Roman" w:cs="Times New Roman"/>
+        </w:rPr>
+        <w:br w:type="page"/>
+      </w:r>
+    </w:p>
+    <w:p>
+      <w:pPr>
         <w:pStyle w:val="Ttulo3"/>
-      </w:pPr>
-      <w:bookmarkStart w:id="6" w:name="_Toc66732777"/>
-      <w:proofErr w:type="spellStart"/>
-      <w:r>
+        <w:rPr>
+          <w:rFonts w:ascii="Times New Roman" w:hAnsi="Times New Roman" w:cs="Times New Roman"/>
+        </w:rPr>
+      </w:pPr>
+      <w:bookmarkStart w:id="6" w:name="_Toc72438295"/>
+      <w:r>
+        <w:rPr>
+          <w:rFonts w:ascii="Times New Roman" w:hAnsi="Times New Roman" w:cs="Times New Roman"/>
+        </w:rPr>
         <w:lastRenderedPageBreak/>
-        <w:t>Bwye</w:t>
-      </w:r>
-      <w:proofErr w:type="spellEnd"/>
-      <w:r>
-        <w:t xml:space="preserve"> Lera</w:t>
-      </w:r>
-      <w:r>
-        <w:t>,</w:t>
-      </w:r>
-      <w:r>
-        <w:t xml:space="preserve"> </w:t>
-      </w:r>
-      <w:r>
-        <w:t>Matthew</w:t>
+        <w:t>Bwye Lera</w:t>
+      </w:r>
+      <w:r>
+        <w:rPr>
+          <w:rFonts w:ascii="Times New Roman" w:hAnsi="Times New Roman" w:cs="Times New Roman"/>
+        </w:rPr>
+        <w:t>, Matthew</w:t>
       </w:r>
       <w:bookmarkEnd w:id="6"/>
     </w:p>
     <w:p>
-      <w:r>
-        <w:rPr>
+      <w:pPr>
+        <w:rPr>
+          <w:rFonts w:ascii="Times New Roman" w:hAnsi="Times New Roman" w:cs="Times New Roman"/>
+        </w:rPr>
+      </w:pPr>
+      <w:r>
+        <w:rPr>
+          <w:rFonts w:ascii="Times New Roman" w:hAnsi="Times New Roman" w:cs="Times New Roman"/>
           <w:noProof/>
         </w:rPr>
         <w:drawing>
@@ -1831,182 +2449,300 @@
       </w:r>
     </w:p>
     <w:p>
-      <w:r>
+      <w:pPr>
+        <w:rPr>
+          <w:rFonts w:ascii="Times New Roman" w:hAnsi="Times New Roman" w:cs="Times New Roman"/>
+        </w:rPr>
+      </w:pPr>
+      <w:r>
+        <w:rPr>
+          <w:rFonts w:ascii="Times New Roman" w:hAnsi="Times New Roman" w:cs="Times New Roman"/>
+        </w:rPr>
         <w:tab/>
         <w:t xml:space="preserve">Matthew </w:t>
       </w:r>
       <w:r>
-        <w:t>continua asumiendo el rol de</w:t>
-      </w:r>
-      <w:r>
-        <w:t xml:space="preserve"> manager</w:t>
-      </w:r>
-      <w:r>
+        <w:rPr>
+          <w:rFonts w:ascii="Times New Roman" w:hAnsi="Times New Roman" w:cs="Times New Roman"/>
+        </w:rPr>
+        <w:t>continúa</w:t>
+      </w:r>
+      <w:r>
+        <w:rPr>
+          <w:rFonts w:ascii="Times New Roman" w:hAnsi="Times New Roman" w:cs="Times New Roman"/>
+        </w:rPr>
+        <w:t xml:space="preserve"> asumiendo el rol de</w:t>
+      </w:r>
+      <w:r>
+        <w:rPr>
+          <w:rFonts w:ascii="Times New Roman" w:hAnsi="Times New Roman" w:cs="Times New Roman"/>
+        </w:rPr>
+        <w:t xml:space="preserve"> </w:t>
+      </w:r>
+      <w:proofErr w:type="gramStart"/>
+      <w:r>
+        <w:rPr>
+          <w:rFonts w:ascii="Times New Roman" w:hAnsi="Times New Roman" w:cs="Times New Roman"/>
+        </w:rPr>
+        <w:t>manager</w:t>
+      </w:r>
+      <w:proofErr w:type="gramEnd"/>
+      <w:r>
+        <w:rPr>
+          <w:rFonts w:ascii="Times New Roman" w:hAnsi="Times New Roman" w:cs="Times New Roman"/>
+        </w:rPr>
         <w:t xml:space="preserve">, así como el de </w:t>
       </w:r>
       <w:proofErr w:type="spellStart"/>
       <w:r>
+        <w:rPr>
+          <w:rFonts w:ascii="Times New Roman" w:hAnsi="Times New Roman" w:cs="Times New Roman"/>
+        </w:rPr>
         <w:t>tester</w:t>
       </w:r>
       <w:proofErr w:type="spellEnd"/>
       <w:r>
+        <w:rPr>
+          <w:rFonts w:ascii="Times New Roman" w:hAnsi="Times New Roman" w:cs="Times New Roman"/>
+        </w:rPr>
         <w:t xml:space="preserve">, teniendo asignadas implementaciones de </w:t>
       </w:r>
       <w:proofErr w:type="spellStart"/>
       <w:r>
+        <w:rPr>
+          <w:rFonts w:ascii="Times New Roman" w:hAnsi="Times New Roman" w:cs="Times New Roman"/>
+        </w:rPr>
         <w:t>tests</w:t>
       </w:r>
       <w:proofErr w:type="spellEnd"/>
       <w:r>
+        <w:rPr>
+          <w:rFonts w:ascii="Times New Roman" w:hAnsi="Times New Roman" w:cs="Times New Roman"/>
+        </w:rPr>
         <w:t xml:space="preserve"> en las </w:t>
       </w:r>
       <w:proofErr w:type="spellStart"/>
       <w:r>
         <w:rPr>
+          <w:rFonts w:ascii="Times New Roman" w:hAnsi="Times New Roman" w:cs="Times New Roman"/>
+        </w:rPr>
+        <w:t>features</w:t>
+      </w:r>
+      <w:proofErr w:type="spellEnd"/>
+      <w:r>
+        <w:rPr>
+          <w:rFonts w:ascii="Times New Roman" w:hAnsi="Times New Roman" w:cs="Times New Roman"/>
           <w:i/>
           <w:iCs/>
         </w:rPr>
-        <w:t>features</w:t>
-      </w:r>
-      <w:proofErr w:type="spellEnd"/>
-      <w:r>
-        <w:rPr>
+        <w:t xml:space="preserve"> </w:t>
+      </w:r>
+      <w:r>
+        <w:rPr>
+          <w:rFonts w:ascii="Times New Roman" w:hAnsi="Times New Roman" w:cs="Times New Roman"/>
+        </w:rPr>
+        <w:t>de</w:t>
+      </w:r>
+      <w:r>
+        <w:rPr>
+          <w:rFonts w:ascii="Times New Roman" w:hAnsi="Times New Roman" w:cs="Times New Roman"/>
+        </w:rPr>
+        <w:t xml:space="preserve"> </w:t>
+      </w:r>
+      <w:proofErr w:type="spellStart"/>
+      <w:r>
+        <w:rPr>
+          <w:rFonts w:ascii="Times New Roman" w:hAnsi="Times New Roman" w:cs="Times New Roman"/>
+        </w:rPr>
+        <w:t>shout</w:t>
+      </w:r>
+      <w:proofErr w:type="spellEnd"/>
+      <w:r>
+        <w:rPr>
+          <w:rFonts w:ascii="Times New Roman" w:hAnsi="Times New Roman" w:cs="Times New Roman"/>
+        </w:rPr>
+        <w:t xml:space="preserve"> y </w:t>
+      </w:r>
+      <w:proofErr w:type="spellStart"/>
+      <w:r>
+        <w:rPr>
+          <w:rFonts w:ascii="Times New Roman" w:hAnsi="Times New Roman" w:cs="Times New Roman"/>
+        </w:rPr>
+        <w:t>task</w:t>
+      </w:r>
+      <w:proofErr w:type="spellEnd"/>
+      <w:r>
+        <w:rPr>
+          <w:rFonts w:ascii="Times New Roman" w:hAnsi="Times New Roman" w:cs="Times New Roman"/>
+        </w:rPr>
+        <w:t xml:space="preserve">. </w:t>
+      </w:r>
+      <w:r>
+        <w:rPr>
+          <w:rFonts w:ascii="Times New Roman" w:hAnsi="Times New Roman" w:cs="Times New Roman"/>
+        </w:rPr>
+        <w:t xml:space="preserve">También es el encargado del </w:t>
+      </w:r>
+      <w:proofErr w:type="spellStart"/>
+      <w:r>
+        <w:rPr>
+          <w:rFonts w:ascii="Times New Roman" w:hAnsi="Times New Roman" w:cs="Times New Roman"/>
+        </w:rPr>
+        <w:t>progress</w:t>
+      </w:r>
+      <w:proofErr w:type="spellEnd"/>
+      <w:r>
+        <w:rPr>
+          <w:rFonts w:ascii="Times New Roman" w:hAnsi="Times New Roman" w:cs="Times New Roman"/>
+        </w:rPr>
+        <w:t xml:space="preserve"> </w:t>
+      </w:r>
+      <w:proofErr w:type="spellStart"/>
+      <w:r>
+        <w:rPr>
+          <w:rFonts w:ascii="Times New Roman" w:hAnsi="Times New Roman" w:cs="Times New Roman"/>
+        </w:rPr>
+        <w:t>report</w:t>
+      </w:r>
+      <w:proofErr w:type="spellEnd"/>
+      <w:r>
+        <w:rPr>
+          <w:rFonts w:ascii="Times New Roman" w:hAnsi="Times New Roman" w:cs="Times New Roman"/>
+        </w:rPr>
+        <w:t xml:space="preserve">, y contribuirá a la construcción del </w:t>
+      </w:r>
+      <w:proofErr w:type="spellStart"/>
+      <w:r>
+        <w:rPr>
+          <w:rFonts w:ascii="Times New Roman" w:hAnsi="Times New Roman" w:cs="Times New Roman"/>
+        </w:rPr>
+        <w:t>team</w:t>
+      </w:r>
+      <w:proofErr w:type="spellEnd"/>
+      <w:r>
+        <w:rPr>
+          <w:rFonts w:ascii="Times New Roman" w:hAnsi="Times New Roman" w:cs="Times New Roman"/>
+        </w:rPr>
+        <w:t xml:space="preserve"> </w:t>
+      </w:r>
+      <w:proofErr w:type="spellStart"/>
+      <w:r>
+        <w:rPr>
+          <w:rFonts w:ascii="Times New Roman" w:hAnsi="Times New Roman" w:cs="Times New Roman"/>
+        </w:rPr>
+        <w:t>member</w:t>
+      </w:r>
+      <w:proofErr w:type="spellEnd"/>
+      <w:r>
+        <w:rPr>
+          <w:rFonts w:ascii="Times New Roman" w:hAnsi="Times New Roman" w:cs="Times New Roman"/>
+        </w:rPr>
+        <w:t xml:space="preserve"> </w:t>
+      </w:r>
+      <w:proofErr w:type="spellStart"/>
+      <w:r>
+        <w:rPr>
+          <w:rFonts w:ascii="Times New Roman" w:hAnsi="Times New Roman" w:cs="Times New Roman"/>
+        </w:rPr>
+        <w:t>report</w:t>
+      </w:r>
+      <w:proofErr w:type="spellEnd"/>
+      <w:r>
+        <w:rPr>
+          <w:rFonts w:ascii="Times New Roman" w:hAnsi="Times New Roman" w:cs="Times New Roman"/>
           <w:i/>
           <w:iCs/>
         </w:rPr>
-        <w:t xml:space="preserve"> </w:t>
-      </w:r>
-      <w:r>
-        <w:t>de</w:t>
-      </w:r>
-      <w:r>
-        <w:t xml:space="preserve"> </w:t>
-      </w:r>
-      <w:proofErr w:type="spellStart"/>
-      <w:r>
-        <w:rPr>
+        <w:t>.</w:t>
+      </w:r>
+      <w:r>
+        <w:rPr>
+          <w:rFonts w:ascii="Times New Roman" w:hAnsi="Times New Roman" w:cs="Times New Roman"/>
           <w:i/>
           <w:iCs/>
         </w:rPr>
-        <w:t>shout</w:t>
-      </w:r>
-      <w:proofErr w:type="spellEnd"/>
-      <w:r>
-        <w:t xml:space="preserve"> y </w:t>
-      </w:r>
-      <w:proofErr w:type="spellStart"/>
-      <w:r>
-        <w:rPr>
-          <w:i/>
-          <w:iCs/>
-        </w:rPr>
-        <w:t>task</w:t>
-      </w:r>
-      <w:proofErr w:type="spellEnd"/>
-      <w:r>
-        <w:t xml:space="preserve">. </w:t>
-      </w:r>
-      <w:r>
-        <w:t xml:space="preserve">También es el encargado del </w:t>
-      </w:r>
-      <w:proofErr w:type="spellStart"/>
-      <w:r>
-        <w:rPr>
-          <w:i/>
-          <w:iCs/>
-        </w:rPr>
-        <w:t>progress</w:t>
-      </w:r>
-      <w:proofErr w:type="spellEnd"/>
-      <w:r>
-        <w:rPr>
-          <w:i/>
-          <w:iCs/>
-        </w:rPr>
         <w:t xml:space="preserve"> </w:t>
       </w:r>
-      <w:proofErr w:type="spellStart"/>
-      <w:r>
-        <w:rPr>
-          <w:i/>
-          <w:iCs/>
-        </w:rPr>
-        <w:t>report</w:t>
-      </w:r>
-      <w:proofErr w:type="spellEnd"/>
-      <w:r>
-        <w:rPr>
-          <w:i/>
-          <w:iCs/>
+      <w:r>
+        <w:rPr>
+          <w:rFonts w:ascii="Times New Roman" w:hAnsi="Times New Roman" w:cs="Times New Roman"/>
+        </w:rPr>
+        <w:t>Mayoritariamente trabajará en grupo con Francisco</w:t>
+      </w:r>
+      <w:r>
+        <w:rPr>
+          <w:rFonts w:ascii="Times New Roman" w:hAnsi="Times New Roman" w:cs="Times New Roman"/>
+        </w:rPr>
+        <w:t xml:space="preserve"> Javier</w:t>
+      </w:r>
+      <w:r>
+        <w:rPr>
+          <w:rFonts w:ascii="Times New Roman" w:hAnsi="Times New Roman" w:cs="Times New Roman"/>
         </w:rPr>
         <w:t>.</w:t>
       </w:r>
-      <w:r>
-        <w:rPr>
-          <w:i/>
-          <w:iCs/>
+    </w:p>
+    <w:p>
+      <w:pPr>
+        <w:ind w:firstLine="708"/>
+        <w:rPr>
+          <w:rFonts w:ascii="Times New Roman" w:hAnsi="Times New Roman" w:cs="Times New Roman"/>
+        </w:rPr>
+      </w:pPr>
+      <w:r>
+        <w:rPr>
+          <w:rFonts w:ascii="Times New Roman" w:hAnsi="Times New Roman" w:cs="Times New Roman"/>
+        </w:rPr>
+        <w:t xml:space="preserve">Matthew </w:t>
+      </w:r>
+      <w:r>
+        <w:rPr>
+          <w:rFonts w:ascii="Times New Roman" w:hAnsi="Times New Roman" w:cs="Times New Roman"/>
+        </w:rPr>
+        <w:t xml:space="preserve">se ha tomado su rol como Manager muy en serio, y su capacidad de </w:t>
+      </w:r>
+      <w:r>
+        <w:rPr>
+          <w:rFonts w:ascii="Times New Roman" w:hAnsi="Times New Roman" w:cs="Times New Roman"/>
+        </w:rPr>
+        <w:t>liderazgo y comunicación</w:t>
+      </w:r>
+      <w:r>
+        <w:rPr>
+          <w:rFonts w:ascii="Times New Roman" w:hAnsi="Times New Roman" w:cs="Times New Roman"/>
+        </w:rPr>
+        <w:t xml:space="preserve"> ha ayudado al grupo a llevar un buen ritmo de trabajo, en el que tiene en cuenta a todos los miembros, preocupándose por cada una de sus individualidades</w:t>
+      </w:r>
+      <w:r>
+        <w:rPr>
+          <w:rFonts w:ascii="Times New Roman" w:hAnsi="Times New Roman" w:cs="Times New Roman"/>
+        </w:rPr>
+        <w:t>.</w:t>
+      </w:r>
+      <w:r>
+        <w:rPr>
+          <w:rFonts w:ascii="Times New Roman" w:hAnsi="Times New Roman" w:cs="Times New Roman"/>
         </w:rPr>
         <w:t xml:space="preserve"> </w:t>
       </w:r>
       <w:r>
-        <w:t>Mayoritariamente trabajará en grupo con Francisco.</w:t>
-      </w:r>
-    </w:p>
-    <w:p>
-      <w:pPr>
-        <w:ind w:firstLine="708"/>
-        <w:rPr>
-          <w:color w:val="FF0000"/>
-        </w:rPr>
-      </w:pPr>
-      <w:r>
-        <w:rPr>
-          <w:color w:val="FF0000"/>
-        </w:rPr>
-        <w:t xml:space="preserve">Matthew </w:t>
-      </w:r>
-      <w:r>
-        <w:rPr>
-          <w:color w:val="FF0000"/>
-        </w:rPr>
-        <w:t xml:space="preserve">se ha tomado su rol como Manager muy en serio, y su capacidad de </w:t>
-      </w:r>
-      <w:r>
-        <w:rPr>
-          <w:color w:val="FF0000"/>
-        </w:rPr>
-        <w:t>liderazgo y comunicación</w:t>
-      </w:r>
-      <w:r>
-        <w:rPr>
-          <w:color w:val="FF0000"/>
-        </w:rPr>
-        <w:t xml:space="preserve"> ha ayudado al grupo a llevar un buen ritmo de trabajo, en el que tiene en cuenta a todos los miembros, preocupándose por cada una de sus individualidades</w:t>
-      </w:r>
-      <w:r>
-        <w:rPr>
-          <w:color w:val="FF0000"/>
-        </w:rPr>
-        <w:t>.</w:t>
-      </w:r>
-      <w:r>
-        <w:rPr>
-          <w:color w:val="FF0000"/>
-        </w:rPr>
-        <w:t xml:space="preserve"> </w:t>
-      </w:r>
-      <w:r>
-        <w:rPr>
-          <w:color w:val="FF0000"/>
-        </w:rPr>
-        <w:t>Manteniendo un ambiente cordial y de apoyo, no tiene reparos en tomar decisiones difíciles y ponerse serio cuando la situación lo requiere, siempre desde un marco asertivo y constructivo. En definitiva, un coordinador ejemplar.</w:t>
+        <w:rPr>
+          <w:rFonts w:ascii="Times New Roman" w:hAnsi="Times New Roman" w:cs="Times New Roman"/>
+        </w:rPr>
+        <w:t xml:space="preserve">Manteniendo un ambiente cordial y de apoyo, no tiene reparos en tomar decisiones difíciles y ponerse serio cuando la situación lo requiere, siempre desde un marco asertivo y constructivo. </w:t>
       </w:r>
     </w:p>
     <w:p>
       <w:pPr>
         <w:pStyle w:val="Sinespaciado"/>
-      </w:pPr>
-      <w:r>
+        <w:rPr>
+          <w:rFonts w:ascii="Times New Roman" w:hAnsi="Times New Roman" w:cs="Times New Roman"/>
+        </w:rPr>
+      </w:pPr>
+      <w:r>
+        <w:rPr>
+          <w:rFonts w:ascii="Times New Roman" w:hAnsi="Times New Roman" w:cs="Times New Roman"/>
+        </w:rPr>
         <w:tab/>
         <w:t xml:space="preserve">Contacto: </w:t>
       </w:r>
@@ -2015,14 +2751,21 @@
       <w:pPr>
         <w:pStyle w:val="Sinespaciado"/>
         <w:ind w:left="708" w:firstLine="708"/>
-      </w:pPr>
-      <w:r>
+        <w:rPr>
+          <w:rFonts w:ascii="Times New Roman" w:hAnsi="Times New Roman" w:cs="Times New Roman"/>
+        </w:rPr>
+      </w:pPr>
+      <w:r>
+        <w:rPr>
+          <w:rFonts w:ascii="Times New Roman" w:hAnsi="Times New Roman" w:cs="Times New Roman"/>
+        </w:rPr>
         <w:t xml:space="preserve">Correo de la US: </w:t>
       </w:r>
       <w:hyperlink r:id="rId19" w:history="1">
         <w:r>
           <w:rPr>
             <w:rStyle w:val="Hipervnculo"/>
+            <w:rFonts w:ascii="Times New Roman" w:hAnsi="Times New Roman" w:cs="Times New Roman"/>
           </w:rPr>
           <w:t>matbwyler@alum.us.es</w:t>
         </w:r>
@@ -2032,14 +2775,21 @@
       <w:pPr>
         <w:pStyle w:val="Sinespaciado"/>
         <w:ind w:left="708" w:firstLine="708"/>
-      </w:pPr>
-      <w:r>
+        <w:rPr>
+          <w:rFonts w:ascii="Times New Roman" w:hAnsi="Times New Roman" w:cs="Times New Roman"/>
+        </w:rPr>
+      </w:pPr>
+      <w:r>
+        <w:rPr>
+          <w:rFonts w:ascii="Times New Roman" w:hAnsi="Times New Roman" w:cs="Times New Roman"/>
+        </w:rPr>
         <w:t xml:space="preserve">Correo electrónico: </w:t>
       </w:r>
       <w:hyperlink r:id="rId20" w:history="1">
         <w:r>
           <w:rPr>
             <w:rStyle w:val="Hipervnculo"/>
+            <w:rFonts w:ascii="Times New Roman" w:hAnsi="Times New Roman" w:cs="Times New Roman"/>
           </w:rPr>
           <w:t>xamtehwt@gmail.com</w:t>
         </w:r>
@@ -2048,19 +2798,30 @@
     <w:p>
       <w:pPr>
         <w:ind w:left="708" w:firstLine="708"/>
-      </w:pPr>
-      <w:proofErr w:type="spellStart"/>
-      <w:r>
+        <w:rPr>
+          <w:rStyle w:val="Hipervnculo"/>
+          <w:rFonts w:ascii="Times New Roman" w:hAnsi="Times New Roman" w:cs="Times New Roman"/>
+        </w:rPr>
+      </w:pPr>
+      <w:proofErr w:type="spellStart"/>
+      <w:r>
+        <w:rPr>
+          <w:rFonts w:ascii="Times New Roman" w:hAnsi="Times New Roman" w:cs="Times New Roman"/>
+        </w:rPr>
         <w:t>Github</w:t>
       </w:r>
       <w:proofErr w:type="spellEnd"/>
       <w:r>
+        <w:rPr>
+          <w:rFonts w:ascii="Times New Roman" w:hAnsi="Times New Roman" w:cs="Times New Roman"/>
+        </w:rPr>
         <w:t xml:space="preserve">: </w:t>
       </w:r>
       <w:hyperlink r:id="rId21" w:history="1">
         <w:r>
           <w:rPr>
             <w:rStyle w:val="Hipervnculo"/>
+            <w:rFonts w:ascii="Times New Roman" w:hAnsi="Times New Roman" w:cs="Times New Roman"/>
           </w:rPr>
           <w:t>https://github.com/Supremaciu</w:t>
         </w:r>
@@ -2068,26 +2829,52 @@
     </w:p>
     <w:p>
       <w:pPr>
+        <w:rPr>
+          <w:rFonts w:ascii="Times New Roman" w:hAnsi="Times New Roman" w:cs="Times New Roman"/>
+          <w:color w:val="0563C1" w:themeColor="hyperlink"/>
+          <w:u w:val="single"/>
+        </w:rPr>
+      </w:pPr>
+      <w:r>
+        <w:rPr>
+          <w:rStyle w:val="Hipervnculo"/>
+          <w:rFonts w:ascii="Times New Roman" w:hAnsi="Times New Roman" w:cs="Times New Roman"/>
+        </w:rPr>
+        <w:br w:type="page"/>
+      </w:r>
+    </w:p>
+    <w:p>
+      <w:pPr>
         <w:pStyle w:val="Ttulo3"/>
-      </w:pPr>
-      <w:bookmarkStart w:id="7" w:name="_Toc66732778"/>
-      <w:r>
+        <w:rPr>
+          <w:rFonts w:ascii="Times New Roman" w:hAnsi="Times New Roman" w:cs="Times New Roman"/>
+        </w:rPr>
+      </w:pPr>
+      <w:bookmarkStart w:id="7" w:name="_Toc72438296"/>
+      <w:r>
+        <w:rPr>
+          <w:rFonts w:ascii="Times New Roman" w:hAnsi="Times New Roman" w:cs="Times New Roman"/>
+        </w:rPr>
+        <w:lastRenderedPageBreak/>
         <w:t>Colmenero Capote</w:t>
       </w:r>
       <w:r>
-        <w:t>,</w:t>
-      </w:r>
-      <w:r>
-        <w:t xml:space="preserve"> </w:t>
-      </w:r>
-      <w:r>
-        <w:t>Pablo</w:t>
+        <w:rPr>
+          <w:rFonts w:ascii="Times New Roman" w:hAnsi="Times New Roman" w:cs="Times New Roman"/>
+        </w:rPr>
+        <w:t>, Pablo</w:t>
       </w:r>
       <w:bookmarkEnd w:id="7"/>
     </w:p>
     <w:p>
-      <w:r>
-        <w:rPr>
+      <w:pPr>
+        <w:rPr>
+          <w:rFonts w:ascii="Times New Roman" w:hAnsi="Times New Roman" w:cs="Times New Roman"/>
+        </w:rPr>
+      </w:pPr>
+      <w:r>
+        <w:rPr>
+          <w:rFonts w:ascii="Times New Roman" w:hAnsi="Times New Roman" w:cs="Times New Roman"/>
           <w:noProof/>
         </w:rPr>
         <w:drawing>
@@ -2141,88 +2928,170 @@
       </w:r>
     </w:p>
     <w:p>
-      <w:r>
-        <w:lastRenderedPageBreak/>
+      <w:pPr>
+        <w:ind w:firstLine="708"/>
+        <w:rPr>
+          <w:rFonts w:ascii="Times New Roman" w:hAnsi="Times New Roman" w:cs="Times New Roman"/>
+        </w:rPr>
+      </w:pPr>
+      <w:r>
+        <w:rPr>
+          <w:rFonts w:ascii="Times New Roman" w:hAnsi="Times New Roman" w:cs="Times New Roman"/>
+        </w:rPr>
         <w:t xml:space="preserve">Pablo trabajará de desarrollador en esta entrega, </w:t>
       </w:r>
       <w:r>
+        <w:rPr>
+          <w:rFonts w:ascii="Times New Roman" w:hAnsi="Times New Roman" w:cs="Times New Roman"/>
+        </w:rPr>
         <w:t>siendo encargado de</w:t>
       </w:r>
       <w:r>
+        <w:rPr>
+          <w:rFonts w:ascii="Times New Roman" w:hAnsi="Times New Roman" w:cs="Times New Roman"/>
+        </w:rPr>
         <w:t xml:space="preserve">l Análisis de Sonar </w:t>
       </w:r>
       <w:proofErr w:type="spellStart"/>
       <w:r>
+        <w:rPr>
+          <w:rFonts w:ascii="Times New Roman" w:hAnsi="Times New Roman" w:cs="Times New Roman"/>
+        </w:rPr>
         <w:t>Lint</w:t>
       </w:r>
       <w:proofErr w:type="spellEnd"/>
       <w:r>
+        <w:rPr>
+          <w:rFonts w:ascii="Times New Roman" w:hAnsi="Times New Roman" w:cs="Times New Roman"/>
+        </w:rPr>
         <w:t>,</w:t>
       </w:r>
       <w:r>
+        <w:rPr>
+          <w:rFonts w:ascii="Times New Roman" w:hAnsi="Times New Roman" w:cs="Times New Roman"/>
+        </w:rPr>
         <w:t xml:space="preserve"> aplicar cambios necesarios a la </w:t>
       </w:r>
-      <w:proofErr w:type="spellStart"/>
-      <w:r>
-        <w:t>pagina</w:t>
-      </w:r>
-      <w:proofErr w:type="spellEnd"/>
-      <w:r>
+      <w:r>
+        <w:rPr>
+          <w:rFonts w:ascii="Times New Roman" w:hAnsi="Times New Roman" w:cs="Times New Roman"/>
+        </w:rPr>
+        <w:t>página</w:t>
+      </w:r>
+      <w:r>
+        <w:rPr>
+          <w:rFonts w:ascii="Times New Roman" w:hAnsi="Times New Roman" w:cs="Times New Roman"/>
+        </w:rPr>
+        <w:t xml:space="preserve"> (y documentarlos en el </w:t>
+      </w:r>
+      <w:proofErr w:type="spellStart"/>
+      <w:r>
+        <w:rPr>
+          <w:rFonts w:ascii="Times New Roman" w:hAnsi="Times New Roman" w:cs="Times New Roman"/>
+        </w:rPr>
+        <w:t>changelog</w:t>
+      </w:r>
+      <w:proofErr w:type="spellEnd"/>
+      <w:r>
+        <w:rPr>
+          <w:rFonts w:ascii="Times New Roman" w:hAnsi="Times New Roman" w:cs="Times New Roman"/>
+        </w:rPr>
+        <w:t xml:space="preserve"> </w:t>
+      </w:r>
+      <w:proofErr w:type="spellStart"/>
+      <w:r>
+        <w:rPr>
+          <w:rFonts w:ascii="Times New Roman" w:hAnsi="Times New Roman" w:cs="Times New Roman"/>
+        </w:rPr>
+        <w:t>report</w:t>
+      </w:r>
+      <w:proofErr w:type="spellEnd"/>
+      <w:r>
+        <w:rPr>
+          <w:rFonts w:ascii="Times New Roman" w:hAnsi="Times New Roman" w:cs="Times New Roman"/>
+        </w:rPr>
+        <w:t>)</w:t>
+      </w:r>
+      <w:r>
+        <w:rPr>
+          <w:rFonts w:ascii="Times New Roman" w:hAnsi="Times New Roman" w:cs="Times New Roman"/>
+        </w:rPr>
         <w:t xml:space="preserve"> y del </w:t>
       </w:r>
       <w:proofErr w:type="spellStart"/>
       <w:r>
         <w:rPr>
-          <w:i/>
-          <w:iCs/>
+          <w:rFonts w:ascii="Times New Roman" w:hAnsi="Times New Roman" w:cs="Times New Roman"/>
         </w:rPr>
         <w:t>team</w:t>
       </w:r>
       <w:proofErr w:type="spellEnd"/>
       <w:r>
         <w:rPr>
-          <w:i/>
-          <w:iCs/>
+          <w:rFonts w:ascii="Times New Roman" w:hAnsi="Times New Roman" w:cs="Times New Roman"/>
         </w:rPr>
         <w:t xml:space="preserve"> </w:t>
       </w:r>
       <w:proofErr w:type="spellStart"/>
       <w:r>
         <w:rPr>
-          <w:i/>
-          <w:iCs/>
+          <w:rFonts w:ascii="Times New Roman" w:hAnsi="Times New Roman" w:cs="Times New Roman"/>
         </w:rPr>
         <w:t>member</w:t>
       </w:r>
       <w:proofErr w:type="spellEnd"/>
       <w:r>
         <w:rPr>
-          <w:i/>
-          <w:iCs/>
+          <w:rFonts w:ascii="Times New Roman" w:hAnsi="Times New Roman" w:cs="Times New Roman"/>
         </w:rPr>
         <w:t xml:space="preserve"> </w:t>
       </w:r>
       <w:proofErr w:type="spellStart"/>
       <w:r>
         <w:rPr>
-          <w:i/>
-          <w:iCs/>
+          <w:rFonts w:ascii="Times New Roman" w:hAnsi="Times New Roman" w:cs="Times New Roman"/>
         </w:rPr>
         <w:t>report</w:t>
       </w:r>
       <w:proofErr w:type="spellEnd"/>
       <w:r>
+        <w:rPr>
+          <w:rFonts w:ascii="Times New Roman" w:hAnsi="Times New Roman" w:cs="Times New Roman"/>
+        </w:rPr>
         <w:t>.</w:t>
       </w:r>
       <w:r>
+        <w:rPr>
+          <w:rFonts w:ascii="Times New Roman" w:hAnsi="Times New Roman" w:cs="Times New Roman"/>
+        </w:rPr>
         <w:t xml:space="preserve"> Mayoritariamente trabajará en grupo con Isabel.</w:t>
       </w:r>
     </w:p>
     <w:p>
       <w:pPr>
+        <w:ind w:firstLine="708"/>
+        <w:rPr>
+          <w:rFonts w:ascii="Times New Roman" w:hAnsi="Times New Roman" w:cs="Times New Roman"/>
+        </w:rPr>
+      </w:pPr>
+      <w:r>
+        <w:rPr>
+          <w:rFonts w:ascii="Times New Roman" w:hAnsi="Times New Roman" w:cs="Times New Roman"/>
+        </w:rPr>
+        <w:t>Aún conociendo las debilidades de Pablo, hemos vuelto a ver una porción de su peor parte, y durante un tiempo hizo poca contribución al proyecto. Por suerte, sólo fue cuestión de un par de semanas, y trató de remontar sus negligencias. En este entregable, está mucho más centrado, y está haciendo avances significativos mientras el resto del grupo se centra en las operaciones de pruebas. De entre sus mejores contribuciones, destaca sus tareas de operario durante el entregable previo, donde ayudó mucho a facilitar el despliegue de la aplicación; es posible que la aplicación no hubiese sido desplegada de no haber sido por su aporte.</w:t>
+      </w:r>
+    </w:p>
+    <w:p>
+      <w:pPr>
         <w:pStyle w:val="Sinespaciado"/>
-      </w:pPr>
-      <w:r>
+        <w:rPr>
+          <w:rFonts w:ascii="Times New Roman" w:hAnsi="Times New Roman" w:cs="Times New Roman"/>
+        </w:rPr>
+      </w:pPr>
+      <w:r>
+        <w:rPr>
+          <w:rFonts w:ascii="Times New Roman" w:hAnsi="Times New Roman" w:cs="Times New Roman"/>
+        </w:rPr>
         <w:tab/>
         <w:t xml:space="preserve">Contacto: </w:t>
       </w:r>
@@ -2231,14 +3100,21 @@
       <w:pPr>
         <w:pStyle w:val="Sinespaciado"/>
         <w:ind w:left="708" w:firstLine="708"/>
-      </w:pPr>
-      <w:r>
+        <w:rPr>
+          <w:rFonts w:ascii="Times New Roman" w:hAnsi="Times New Roman" w:cs="Times New Roman"/>
+        </w:rPr>
+      </w:pPr>
+      <w:r>
+        <w:rPr>
+          <w:rFonts w:ascii="Times New Roman" w:hAnsi="Times New Roman" w:cs="Times New Roman"/>
+        </w:rPr>
         <w:t xml:space="preserve">Correo de la US: </w:t>
       </w:r>
       <w:hyperlink r:id="rId23" w:history="1">
         <w:r>
           <w:rPr>
             <w:rStyle w:val="Hipervnculo"/>
+            <w:rFonts w:ascii="Times New Roman" w:hAnsi="Times New Roman" w:cs="Times New Roman"/>
           </w:rPr>
           <w:t>pabcolcap@alum.us.es</w:t>
         </w:r>
@@ -2248,14 +3124,21 @@
       <w:pPr>
         <w:pStyle w:val="Sinespaciado"/>
         <w:ind w:left="708" w:firstLine="708"/>
-      </w:pPr>
-      <w:r>
+        <w:rPr>
+          <w:rFonts w:ascii="Times New Roman" w:hAnsi="Times New Roman" w:cs="Times New Roman"/>
+        </w:rPr>
+      </w:pPr>
+      <w:r>
+        <w:rPr>
+          <w:rFonts w:ascii="Times New Roman" w:hAnsi="Times New Roman" w:cs="Times New Roman"/>
+        </w:rPr>
         <w:t xml:space="preserve">Correo electrónico: </w:t>
       </w:r>
       <w:hyperlink r:id="rId24" w:history="1">
         <w:r>
           <w:rPr>
             <w:rStyle w:val="Hipervnculo"/>
+            <w:rFonts w:ascii="Times New Roman" w:hAnsi="Times New Roman" w:cs="Times New Roman"/>
           </w:rPr>
           <w:t>pablo.ccf@gmail.com</w:t>
         </w:r>
@@ -2265,47 +3148,83 @@
       <w:pPr>
         <w:pStyle w:val="Sinespaciado"/>
         <w:ind w:left="708" w:firstLine="708"/>
-      </w:pPr>
-      <w:proofErr w:type="spellStart"/>
-      <w:r>
+        <w:rPr>
+          <w:rStyle w:val="Hipervnculo"/>
+          <w:rFonts w:ascii="Times New Roman" w:hAnsi="Times New Roman" w:cs="Times New Roman"/>
+        </w:rPr>
+      </w:pPr>
+      <w:proofErr w:type="spellStart"/>
+      <w:r>
+        <w:rPr>
+          <w:rFonts w:ascii="Times New Roman" w:hAnsi="Times New Roman" w:cs="Times New Roman"/>
+        </w:rPr>
         <w:t>Github</w:t>
       </w:r>
       <w:proofErr w:type="spellEnd"/>
       <w:r>
+        <w:rPr>
+          <w:rFonts w:ascii="Times New Roman" w:hAnsi="Times New Roman" w:cs="Times New Roman"/>
+        </w:rPr>
         <w:t xml:space="preserve">: </w:t>
       </w:r>
       <w:hyperlink r:id="rId25" w:history="1">
         <w:r>
           <w:rPr>
             <w:rStyle w:val="Hipervnculo"/>
+            <w:rFonts w:ascii="Times New Roman" w:hAnsi="Times New Roman" w:cs="Times New Roman"/>
           </w:rPr>
           <w:t>https://github.com/PabloColmeneroCapote</w:t>
         </w:r>
       </w:hyperlink>
     </w:p>
-    <w:p/>
+    <w:p>
+      <w:pPr>
+        <w:rPr>
+          <w:rFonts w:ascii="Times New Roman" w:hAnsi="Times New Roman" w:cs="Times New Roman"/>
+          <w:color w:val="0563C1" w:themeColor="hyperlink"/>
+          <w:u w:val="single"/>
+        </w:rPr>
+      </w:pPr>
+      <w:r>
+        <w:rPr>
+          <w:rStyle w:val="Hipervnculo"/>
+          <w:rFonts w:ascii="Times New Roman" w:hAnsi="Times New Roman" w:cs="Times New Roman"/>
+        </w:rPr>
+        <w:br w:type="page"/>
+      </w:r>
+    </w:p>
     <w:p>
       <w:pPr>
         <w:pStyle w:val="Ttulo3"/>
-      </w:pPr>
-      <w:bookmarkStart w:id="8" w:name="_Toc66732779"/>
-      <w:r>
+        <w:rPr>
+          <w:rFonts w:ascii="Times New Roman" w:hAnsi="Times New Roman" w:cs="Times New Roman"/>
+        </w:rPr>
+      </w:pPr>
+      <w:bookmarkStart w:id="8" w:name="_Toc72438297"/>
+      <w:r>
+        <w:rPr>
+          <w:rFonts w:ascii="Times New Roman" w:hAnsi="Times New Roman" w:cs="Times New Roman"/>
+        </w:rPr>
+        <w:lastRenderedPageBreak/>
         <w:t>López Rosado</w:t>
       </w:r>
       <w:r>
-        <w:t>,</w:t>
-      </w:r>
-      <w:r>
-        <w:t xml:space="preserve"> </w:t>
-      </w:r>
-      <w:r>
-        <w:t>Guillermo</w:t>
+        <w:rPr>
+          <w:rFonts w:ascii="Times New Roman" w:hAnsi="Times New Roman" w:cs="Times New Roman"/>
+        </w:rPr>
+        <w:t>, Guillermo</w:t>
       </w:r>
       <w:bookmarkEnd w:id="8"/>
     </w:p>
     <w:p>
-      <w:r>
-        <w:rPr>
+      <w:pPr>
+        <w:rPr>
+          <w:rFonts w:ascii="Times New Roman" w:hAnsi="Times New Roman" w:cs="Times New Roman"/>
+        </w:rPr>
+      </w:pPr>
+      <w:r>
+        <w:rPr>
+          <w:rFonts w:ascii="Times New Roman" w:hAnsi="Times New Roman" w:cs="Times New Roman"/>
           <w:noProof/>
         </w:rPr>
         <w:drawing>
@@ -2359,133 +3278,274 @@
       </w:r>
     </w:p>
     <w:p>
-      <w:r>
+      <w:pPr>
+        <w:rPr>
+          <w:rFonts w:ascii="Times New Roman" w:hAnsi="Times New Roman" w:cs="Times New Roman"/>
+        </w:rPr>
+      </w:pPr>
+      <w:r>
+        <w:rPr>
+          <w:rFonts w:ascii="Times New Roman" w:hAnsi="Times New Roman" w:cs="Times New Roman"/>
+        </w:rPr>
         <w:tab/>
         <w:t xml:space="preserve">Guillermo </w:t>
       </w:r>
       <w:r>
+        <w:rPr>
+          <w:rFonts w:ascii="Times New Roman" w:hAnsi="Times New Roman" w:cs="Times New Roman"/>
+        </w:rPr>
         <w:t xml:space="preserve">tendrá el rol </w:t>
       </w:r>
       <w:r>
+        <w:rPr>
+          <w:rFonts w:ascii="Times New Roman" w:hAnsi="Times New Roman" w:cs="Times New Roman"/>
+        </w:rPr>
         <w:t xml:space="preserve">de </w:t>
       </w:r>
       <w:proofErr w:type="spellStart"/>
       <w:r>
+        <w:rPr>
+          <w:rFonts w:ascii="Times New Roman" w:hAnsi="Times New Roman" w:cs="Times New Roman"/>
+        </w:rPr>
         <w:t>tester</w:t>
       </w:r>
       <w:proofErr w:type="spellEnd"/>
       <w:r>
+        <w:rPr>
+          <w:rFonts w:ascii="Times New Roman" w:hAnsi="Times New Roman" w:cs="Times New Roman"/>
+        </w:rPr>
         <w:t>, siéndole asignadas la implementación de</w:t>
       </w:r>
       <w:r>
+        <w:rPr>
+          <w:rFonts w:ascii="Times New Roman" w:hAnsi="Times New Roman" w:cs="Times New Roman"/>
+        </w:rPr>
         <w:t xml:space="preserve"> </w:t>
       </w:r>
       <w:proofErr w:type="spellStart"/>
       <w:r>
+        <w:rPr>
+          <w:rFonts w:ascii="Times New Roman" w:hAnsi="Times New Roman" w:cs="Times New Roman"/>
+        </w:rPr>
         <w:t>tests</w:t>
       </w:r>
       <w:proofErr w:type="spellEnd"/>
       <w:r>
+        <w:rPr>
+          <w:rFonts w:ascii="Times New Roman" w:hAnsi="Times New Roman" w:cs="Times New Roman"/>
+        </w:rPr>
         <w:t xml:space="preserve"> de la </w:t>
       </w:r>
       <w:proofErr w:type="spellStart"/>
       <w:r>
         <w:rPr>
+          <w:rFonts w:ascii="Times New Roman" w:hAnsi="Times New Roman" w:cs="Times New Roman"/>
+        </w:rPr>
+        <w:t>feature</w:t>
+      </w:r>
+      <w:proofErr w:type="spellEnd"/>
+      <w:r>
+        <w:rPr>
+          <w:rFonts w:ascii="Times New Roman" w:hAnsi="Times New Roman" w:cs="Times New Roman"/>
           <w:i/>
           <w:iCs/>
         </w:rPr>
-        <w:t>feature</w:t>
-      </w:r>
-      <w:proofErr w:type="spellEnd"/>
-      <w:r>
-        <w:rPr>
+        <w:t xml:space="preserve"> </w:t>
+      </w:r>
+      <w:r>
+        <w:rPr>
+          <w:rFonts w:ascii="Times New Roman" w:hAnsi="Times New Roman" w:cs="Times New Roman"/>
+        </w:rPr>
+        <w:t>de</w:t>
+      </w:r>
+      <w:r>
+        <w:rPr>
+          <w:rFonts w:ascii="Times New Roman" w:hAnsi="Times New Roman" w:cs="Times New Roman"/>
           <w:i/>
           <w:iCs/>
         </w:rPr>
         <w:t xml:space="preserve"> </w:t>
       </w:r>
-      <w:r>
-        <w:t>de</w:t>
-      </w:r>
-      <w:r>
-        <w:rPr>
+      <w:proofErr w:type="spellStart"/>
+      <w:r>
+        <w:rPr>
+          <w:rFonts w:ascii="Times New Roman" w:hAnsi="Times New Roman" w:cs="Times New Roman"/>
+        </w:rPr>
+        <w:t>spamword</w:t>
+      </w:r>
+      <w:proofErr w:type="spellEnd"/>
+      <w:r>
+        <w:rPr>
+          <w:rFonts w:ascii="Times New Roman" w:hAnsi="Times New Roman" w:cs="Times New Roman"/>
+        </w:rPr>
+        <w:t xml:space="preserve">; y también es el encargado del </w:t>
+      </w:r>
+      <w:proofErr w:type="spellStart"/>
+      <w:r>
+        <w:rPr>
+          <w:rFonts w:ascii="Times New Roman" w:hAnsi="Times New Roman" w:cs="Times New Roman"/>
+        </w:rPr>
+        <w:t>feature</w:t>
+      </w:r>
+      <w:proofErr w:type="spellEnd"/>
+      <w:r>
+        <w:rPr>
+          <w:rFonts w:ascii="Times New Roman" w:hAnsi="Times New Roman" w:cs="Times New Roman"/>
+        </w:rPr>
+        <w:t xml:space="preserve"> </w:t>
+      </w:r>
+      <w:proofErr w:type="spellStart"/>
+      <w:r>
+        <w:rPr>
+          <w:rFonts w:ascii="Times New Roman" w:hAnsi="Times New Roman" w:cs="Times New Roman"/>
+        </w:rPr>
+        <w:t>model</w:t>
+      </w:r>
+      <w:proofErr w:type="spellEnd"/>
+      <w:r>
+        <w:rPr>
+          <w:rFonts w:ascii="Times New Roman" w:hAnsi="Times New Roman" w:cs="Times New Roman"/>
+        </w:rPr>
+        <w:t xml:space="preserve"> </w:t>
+      </w:r>
+      <w:proofErr w:type="spellStart"/>
+      <w:r>
+        <w:rPr>
+          <w:rFonts w:ascii="Times New Roman" w:hAnsi="Times New Roman" w:cs="Times New Roman"/>
+        </w:rPr>
+        <w:t>report</w:t>
+      </w:r>
+      <w:proofErr w:type="spellEnd"/>
+      <w:r>
+        <w:rPr>
+          <w:rFonts w:ascii="Times New Roman" w:hAnsi="Times New Roman" w:cs="Times New Roman"/>
           <w:i/>
           <w:iCs/>
         </w:rPr>
-        <w:t xml:space="preserve"> </w:t>
-      </w:r>
-      <w:proofErr w:type="spellStart"/>
-      <w:r>
-        <w:rPr>
+        <w:t>.</w:t>
+      </w:r>
+      <w:r>
+        <w:rPr>
+          <w:rFonts w:ascii="Times New Roman" w:hAnsi="Times New Roman" w:cs="Times New Roman"/>
           <w:i/>
           <w:iCs/>
         </w:rPr>
-        <w:t>spamword</w:t>
-      </w:r>
-      <w:proofErr w:type="spellEnd"/>
-      <w:r>
-        <w:t xml:space="preserve">; y también es el encargado del </w:t>
-      </w:r>
-      <w:proofErr w:type="spellStart"/>
-      <w:r>
-        <w:rPr>
+        <w:t xml:space="preserve"> </w:t>
+      </w:r>
+      <w:r>
+        <w:rPr>
+          <w:rFonts w:ascii="Times New Roman" w:hAnsi="Times New Roman" w:cs="Times New Roman"/>
+        </w:rPr>
+        <w:t>Además, como en otras entregas, se encargará de la parte de analista, otorgándole el papel de construir</w:t>
+      </w:r>
+      <w:r>
+        <w:rPr>
+          <w:rFonts w:ascii="Times New Roman" w:hAnsi="Times New Roman" w:cs="Times New Roman"/>
           <w:i/>
           <w:iCs/>
         </w:rPr>
-        <w:t>feature</w:t>
-      </w:r>
-      <w:proofErr w:type="spellEnd"/>
-      <w:r>
-        <w:rPr>
-          <w:i/>
-          <w:iCs/>
-        </w:rPr>
         <w:t xml:space="preserve"> </w:t>
       </w:r>
-      <w:proofErr w:type="spellStart"/>
-      <w:r>
-        <w:rPr>
-          <w:i/>
-          <w:iCs/>
-        </w:rPr>
-        <w:t>model</w:t>
-      </w:r>
-      <w:proofErr w:type="spellEnd"/>
-      <w:r>
-        <w:rPr>
-          <w:i/>
-          <w:iCs/>
+      <w:r>
+        <w:rPr>
+          <w:rFonts w:ascii="Times New Roman" w:hAnsi="Times New Roman" w:cs="Times New Roman"/>
+        </w:rPr>
+        <w:t xml:space="preserve">el </w:t>
+      </w:r>
+      <w:proofErr w:type="spellStart"/>
+      <w:r>
+        <w:rPr>
+          <w:rFonts w:ascii="Times New Roman" w:hAnsi="Times New Roman" w:cs="Times New Roman"/>
+        </w:rPr>
+        <w:t>workplan</w:t>
+      </w:r>
+      <w:proofErr w:type="spellEnd"/>
+      <w:r>
+        <w:rPr>
+          <w:rFonts w:ascii="Times New Roman" w:hAnsi="Times New Roman" w:cs="Times New Roman"/>
         </w:rPr>
         <w:t xml:space="preserve"> </w:t>
       </w:r>
       <w:proofErr w:type="spellStart"/>
       <w:r>
         <w:rPr>
-          <w:i/>
-          <w:iCs/>
+          <w:rFonts w:ascii="Times New Roman" w:hAnsi="Times New Roman" w:cs="Times New Roman"/>
         </w:rPr>
         <w:t>report</w:t>
       </w:r>
       <w:proofErr w:type="spellEnd"/>
       <w:r>
         <w:rPr>
-          <w:i/>
-          <w:iCs/>
-        </w:rPr>
-        <w:t xml:space="preserve">. </w:t>
-      </w:r>
-      <w:r>
+          <w:rFonts w:ascii="Times New Roman" w:hAnsi="Times New Roman" w:cs="Times New Roman"/>
+        </w:rPr>
+        <w:t xml:space="preserve"> y el </w:t>
+      </w:r>
+      <w:proofErr w:type="spellStart"/>
+      <w:r>
+        <w:rPr>
+          <w:rFonts w:ascii="Times New Roman" w:hAnsi="Times New Roman" w:cs="Times New Roman"/>
+        </w:rPr>
+        <w:t>budget</w:t>
+      </w:r>
+      <w:proofErr w:type="spellEnd"/>
+      <w:r>
+        <w:rPr>
+          <w:rFonts w:ascii="Times New Roman" w:hAnsi="Times New Roman" w:cs="Times New Roman"/>
+        </w:rPr>
+        <w:t xml:space="preserve"> </w:t>
+      </w:r>
+      <w:proofErr w:type="spellStart"/>
+      <w:r>
+        <w:rPr>
+          <w:rFonts w:ascii="Times New Roman" w:hAnsi="Times New Roman" w:cs="Times New Roman"/>
+        </w:rPr>
+        <w:t>report</w:t>
+      </w:r>
+      <w:proofErr w:type="spellEnd"/>
+      <w:r>
+        <w:rPr>
+          <w:rFonts w:ascii="Times New Roman" w:hAnsi="Times New Roman" w:cs="Times New Roman"/>
+        </w:rPr>
+        <w:t xml:space="preserve"> a partir de las conclusiones llegadas en las reuniones y de las decisiones tomadas por Matthew. </w:t>
+      </w:r>
+      <w:r>
+        <w:rPr>
+          <w:rFonts w:ascii="Times New Roman" w:hAnsi="Times New Roman" w:cs="Times New Roman"/>
+        </w:rPr>
         <w:t>Mayoritariamente trabajará solo.</w:t>
       </w:r>
       <w:r>
+        <w:rPr>
+          <w:rFonts w:ascii="Times New Roman" w:hAnsi="Times New Roman" w:cs="Times New Roman"/>
+        </w:rPr>
         <w:t xml:space="preserve"> </w:t>
       </w:r>
     </w:p>
     <w:p>
       <w:pPr>
+        <w:rPr>
+          <w:rFonts w:ascii="Times New Roman" w:hAnsi="Times New Roman" w:cs="Times New Roman"/>
+        </w:rPr>
+      </w:pPr>
+      <w:r>
+        <w:rPr>
+          <w:rFonts w:ascii="Times New Roman" w:hAnsi="Times New Roman" w:cs="Times New Roman"/>
+        </w:rPr>
+        <w:tab/>
+        <w:t>Similar a Pablo, Guillermo no está siendo un compañero ejemplar. En general completa sus tareas, y todas las hace bien y sin obstaculizar al resto de miembros, pero es necesario que el grupo le exija más. Durante esta entrega, se está exigiendo más, y está aportando de forma más regular, pero aún de forma imperfecta. A pesar de ello, el grupo no teme mandarle tareas difíciles, ya que sabemos que es competente (de hecho, es de los más competentes del grupo), tan solo necesita que otros miembros le estimulen a trabajar más regularmente.</w:t>
+      </w:r>
+    </w:p>
+    <w:p>
+      <w:pPr>
         <w:pStyle w:val="Sinespaciado"/>
-      </w:pPr>
-      <w:r>
+        <w:rPr>
+          <w:rFonts w:ascii="Times New Roman" w:hAnsi="Times New Roman" w:cs="Times New Roman"/>
+        </w:rPr>
+      </w:pPr>
+      <w:r>
+        <w:rPr>
+          <w:rFonts w:ascii="Times New Roman" w:hAnsi="Times New Roman" w:cs="Times New Roman"/>
+        </w:rPr>
         <w:tab/>
         <w:t xml:space="preserve">Contacto: </w:t>
       </w:r>
@@ -2494,14 +3554,21 @@
       <w:pPr>
         <w:pStyle w:val="Sinespaciado"/>
         <w:ind w:left="708" w:firstLine="708"/>
-      </w:pPr>
-      <w:r>
+        <w:rPr>
+          <w:rFonts w:ascii="Times New Roman" w:hAnsi="Times New Roman" w:cs="Times New Roman"/>
+        </w:rPr>
+      </w:pPr>
+      <w:r>
+        <w:rPr>
+          <w:rFonts w:ascii="Times New Roman" w:hAnsi="Times New Roman" w:cs="Times New Roman"/>
+        </w:rPr>
         <w:t xml:space="preserve">Correo de la US: </w:t>
       </w:r>
       <w:hyperlink r:id="rId27" w:history="1">
         <w:r>
           <w:rPr>
             <w:rStyle w:val="Hipervnculo"/>
+            <w:rFonts w:ascii="Times New Roman" w:hAnsi="Times New Roman" w:cs="Times New Roman"/>
           </w:rPr>
           <w:t>guillopros@alum.us.es</w:t>
         </w:r>
@@ -2511,14 +3578,21 @@
       <w:pPr>
         <w:pStyle w:val="Sinespaciado"/>
         <w:ind w:left="708" w:firstLine="708"/>
-      </w:pPr>
-      <w:r>
+        <w:rPr>
+          <w:rFonts w:ascii="Times New Roman" w:hAnsi="Times New Roman" w:cs="Times New Roman"/>
+        </w:rPr>
+      </w:pPr>
+      <w:r>
+        <w:rPr>
+          <w:rFonts w:ascii="Times New Roman" w:hAnsi="Times New Roman" w:cs="Times New Roman"/>
+        </w:rPr>
         <w:t xml:space="preserve">Correo electrónico: </w:t>
       </w:r>
       <w:hyperlink r:id="rId28" w:history="1">
         <w:r>
           <w:rPr>
             <w:rStyle w:val="Hipervnculo"/>
+            <w:rFonts w:ascii="Times New Roman" w:hAnsi="Times New Roman" w:cs="Times New Roman"/>
           </w:rPr>
           <w:t>guillelrosado@gmail.com</w:t>
         </w:r>
@@ -2528,356 +3602,43 @@
       <w:pPr>
         <w:pStyle w:val="Sinespaciado"/>
         <w:ind w:left="708" w:firstLine="708"/>
-      </w:pPr>
-      <w:proofErr w:type="spellStart"/>
-      <w:r>
+        <w:rPr>
+          <w:rStyle w:val="Hipervnculo"/>
+          <w:rFonts w:ascii="Times New Roman" w:hAnsi="Times New Roman" w:cs="Times New Roman"/>
+        </w:rPr>
+      </w:pPr>
+      <w:proofErr w:type="spellStart"/>
+      <w:r>
+        <w:rPr>
+          <w:rFonts w:ascii="Times New Roman" w:hAnsi="Times New Roman" w:cs="Times New Roman"/>
+        </w:rPr>
         <w:t>Github</w:t>
       </w:r>
       <w:proofErr w:type="spellEnd"/>
       <w:r>
+        <w:rPr>
+          <w:rFonts w:ascii="Times New Roman" w:hAnsi="Times New Roman" w:cs="Times New Roman"/>
+        </w:rPr>
         <w:t xml:space="preserve">: </w:t>
       </w:r>
       <w:hyperlink r:id="rId29" w:history="1">
         <w:r>
           <w:rPr>
             <w:rStyle w:val="Hipervnculo"/>
+            <w:rFonts w:ascii="Times New Roman" w:hAnsi="Times New Roman" w:cs="Times New Roman"/>
           </w:rPr>
           <w:t>https://github.com/guilleeF1</w:t>
         </w:r>
       </w:hyperlink>
     </w:p>
-    <w:p/>
-    <w:p>
-      <w:r>
-        <w:t>Sevilla, a 1</w:t>
-      </w:r>
-      <w:r>
-        <w:t>8</w:t>
-      </w:r>
-      <w:r>
-        <w:t xml:space="preserve"> de ma</w:t>
-      </w:r>
-      <w:r>
-        <w:t>y</w:t>
-      </w:r>
-      <w:r>
-        <w:t>o de 2021</w:t>
-      </w:r>
-      <w:r>
-        <w:tab/>
-      </w:r>
-      <w:r>
-        <w:tab/>
-      </w:r>
-      <w:r>
-        <w:tab/>
-      </w:r>
-      <w:r>
-        <w:tab/>
-      </w:r>
-      <w:r>
-        <w:tab/>
-      </w:r>
-      <w:r>
-        <w:tab/>
-      </w:r>
-      <w:r>
-        <w:tab/>
-        <w:t>Fdo.</w:t>
-      </w:r>
-    </w:p>
-    <w:p>
-      <w:pPr>
-        <w:jc w:val="right"/>
-      </w:pPr>
-      <w:r>
-        <w:rPr>
-          <w:noProof/>
-        </w:rPr>
-        <w:drawing>
-          <wp:inline distT="0" distB="0" distL="0" distR="0" wp14:anchorId="3366BA34" wp14:editId="1C90D71B">
-            <wp:extent cx="1031338" cy="518160"/>
-            <wp:effectExtent l="0" t="0" r="0" b="0"/>
-            <wp:docPr id="8" name="Imagen 8" descr="Firma Isabel"/>
-            <wp:cNvGraphicFramePr>
-              <a:graphicFrameLocks xmlns:a="http://schemas.openxmlformats.org/drawingml/2006/main" noChangeAspect="1"/>
-            </wp:cNvGraphicFramePr>
-            <a:graphic xmlns:a="http://schemas.openxmlformats.org/drawingml/2006/main">
-              <a:graphicData uri="http://schemas.openxmlformats.org/drawingml/2006/picture">
-                <pic:pic xmlns:pic="http://schemas.openxmlformats.org/drawingml/2006/picture">
-                  <pic:nvPicPr>
-                    <pic:cNvPr id="8" name="Imagen 8" descr="Firma Isabel"/>
-                    <pic:cNvPicPr/>
-                  </pic:nvPicPr>
-                  <pic:blipFill>
-                    <a:blip r:embed="rId30">
-                      <a:extLst>
-                        <a:ext uri="{28A0092B-C50C-407E-A947-70E740481C1C}">
-                          <a14:useLocalDpi xmlns:a14="http://schemas.microsoft.com/office/drawing/2010/main" val="0"/>
-                        </a:ext>
-                      </a:extLst>
-                    </a:blip>
-                    <a:stretch>
-                      <a:fillRect/>
-                    </a:stretch>
-                  </pic:blipFill>
-                  <pic:spPr>
-                    <a:xfrm>
-                      <a:off x="0" y="0"/>
-                      <a:ext cx="1048558" cy="526811"/>
-                    </a:xfrm>
-                    <a:prstGeom prst="rect">
-                      <a:avLst/>
-                    </a:prstGeom>
-                  </pic:spPr>
-                </pic:pic>
-              </a:graphicData>
-            </a:graphic>
-          </wp:inline>
-        </w:drawing>
-      </w:r>
-      <w:r>
-        <w:rPr>
-          <w:noProof/>
-        </w:rPr>
-        <w:drawing>
-          <wp:inline distT="0" distB="0" distL="0" distR="0" wp14:anchorId="3BCCDD7B" wp14:editId="1BB4D9C8">
-            <wp:extent cx="727710" cy="713511"/>
-            <wp:effectExtent l="0" t="0" r="0" b="0"/>
-            <wp:docPr id="7" name="Imagen 7" descr="Firma Guillermo"/>
-            <wp:cNvGraphicFramePr>
-              <a:graphicFrameLocks xmlns:a="http://schemas.openxmlformats.org/drawingml/2006/main" noChangeAspect="1"/>
-            </wp:cNvGraphicFramePr>
-            <a:graphic xmlns:a="http://schemas.openxmlformats.org/drawingml/2006/main">
-              <a:graphicData uri="http://schemas.openxmlformats.org/drawingml/2006/picture">
-                <pic:pic xmlns:pic="http://schemas.openxmlformats.org/drawingml/2006/picture">
-                  <pic:nvPicPr>
-                    <pic:cNvPr id="7" name="Imagen 7" descr="Firma Guillermo"/>
-                    <pic:cNvPicPr/>
-                  </pic:nvPicPr>
-                  <pic:blipFill rotWithShape="1">
-                    <a:blip r:embed="rId31" cstate="print">
-                      <a:extLst>
-                        <a:ext uri="{28A0092B-C50C-407E-A947-70E740481C1C}">
-                          <a14:useLocalDpi xmlns:a14="http://schemas.microsoft.com/office/drawing/2010/main" val="0"/>
-                        </a:ext>
-                      </a:extLst>
-                    </a:blip>
-                    <a:srcRect l="18078" t="23754" r="23559" b="21365"/>
-                    <a:stretch/>
-                  </pic:blipFill>
-                  <pic:spPr bwMode="auto">
-                    <a:xfrm>
-                      <a:off x="0" y="0"/>
-                      <a:ext cx="750782" cy="736133"/>
-                    </a:xfrm>
-                    <a:prstGeom prst="rect">
-                      <a:avLst/>
-                    </a:prstGeom>
-                    <a:ln>
-                      <a:noFill/>
-                    </a:ln>
-                    <a:extLst>
-                      <a:ext uri="{53640926-AAD7-44D8-BBD7-CCE9431645EC}">
-                        <a14:shadowObscured xmlns:a14="http://schemas.microsoft.com/office/drawing/2010/main"/>
-                      </a:ext>
-                    </a:extLst>
-                  </pic:spPr>
-                </pic:pic>
-              </a:graphicData>
-            </a:graphic>
-          </wp:inline>
-        </w:drawing>
-      </w:r>
-      <w:r>
-        <w:rPr>
-          <w:noProof/>
-        </w:rPr>
-        <w:drawing>
-          <wp:inline distT="0" distB="0" distL="0" distR="0" wp14:anchorId="328160EA" wp14:editId="31A8FDE1">
-            <wp:extent cx="960120" cy="855009"/>
-            <wp:effectExtent l="0" t="0" r="0" b="2540"/>
-            <wp:docPr id="1" name="Imagen 1" descr="Firma Francisco Javier"/>
-            <wp:cNvGraphicFramePr>
-              <a:graphicFrameLocks xmlns:a="http://schemas.openxmlformats.org/drawingml/2006/main" noChangeAspect="1"/>
-            </wp:cNvGraphicFramePr>
-            <a:graphic xmlns:a="http://schemas.openxmlformats.org/drawingml/2006/main">
-              <a:graphicData uri="http://schemas.openxmlformats.org/drawingml/2006/picture">
-                <pic:pic xmlns:pic="http://schemas.openxmlformats.org/drawingml/2006/picture">
-                  <pic:nvPicPr>
-                    <pic:cNvPr id="1" name="Imagen 1" descr="Firma Francisco Javier"/>
-                    <pic:cNvPicPr/>
-                  </pic:nvPicPr>
-                  <pic:blipFill>
-                    <a:blip r:embed="rId32" cstate="print">
-                      <a:extLst>
-                        <a:ext uri="{28A0092B-C50C-407E-A947-70E740481C1C}">
-                          <a14:useLocalDpi xmlns:a14="http://schemas.microsoft.com/office/drawing/2010/main" val="0"/>
-                        </a:ext>
-                      </a:extLst>
-                    </a:blip>
-                    <a:stretch>
-                      <a:fillRect/>
-                    </a:stretch>
-                  </pic:blipFill>
-                  <pic:spPr>
-                    <a:xfrm>
-                      <a:off x="0" y="0"/>
-                      <a:ext cx="1029432" cy="916733"/>
-                    </a:xfrm>
-                    <a:prstGeom prst="rect">
-                      <a:avLst/>
-                    </a:prstGeom>
-                  </pic:spPr>
-                </pic:pic>
-              </a:graphicData>
-            </a:graphic>
-          </wp:inline>
-        </w:drawing>
-      </w:r>
-    </w:p>
-    <w:p>
-      <w:pPr>
-        <w:jc w:val="right"/>
-      </w:pPr>
-      <w:r>
-        <w:rPr>
-          <w:noProof/>
-        </w:rPr>
-        <w:drawing>
-          <wp:inline distT="0" distB="0" distL="0" distR="0" wp14:anchorId="732A69C3" wp14:editId="01BCBC5F">
-            <wp:extent cx="820420" cy="570840"/>
-            <wp:effectExtent l="0" t="0" r="0" b="1270"/>
-            <wp:docPr id="9" name="Imagen 9" descr="Firma José Manuel"/>
-            <wp:cNvGraphicFramePr>
-              <a:graphicFrameLocks xmlns:a="http://schemas.openxmlformats.org/drawingml/2006/main" noChangeAspect="1"/>
-            </wp:cNvGraphicFramePr>
-            <a:graphic xmlns:a="http://schemas.openxmlformats.org/drawingml/2006/main">
-              <a:graphicData uri="http://schemas.openxmlformats.org/drawingml/2006/picture">
-                <pic:pic xmlns:pic="http://schemas.openxmlformats.org/drawingml/2006/picture">
-                  <pic:nvPicPr>
-                    <pic:cNvPr id="9" name="Imagen 9" descr="Firma José Manuel"/>
-                    <pic:cNvPicPr/>
-                  </pic:nvPicPr>
-                  <pic:blipFill>
-                    <a:blip r:embed="rId33" cstate="print">
-                      <a:extLst>
-                        <a:ext uri="{28A0092B-C50C-407E-A947-70E740481C1C}">
-                          <a14:useLocalDpi xmlns:a14="http://schemas.microsoft.com/office/drawing/2010/main" val="0"/>
-                        </a:ext>
-                      </a:extLst>
-                    </a:blip>
-                    <a:stretch>
-                      <a:fillRect/>
-                    </a:stretch>
-                  </pic:blipFill>
-                  <pic:spPr>
-                    <a:xfrm>
-                      <a:off x="0" y="0"/>
-                      <a:ext cx="828582" cy="576519"/>
-                    </a:xfrm>
-                    <a:prstGeom prst="rect">
-                      <a:avLst/>
-                    </a:prstGeom>
-                  </pic:spPr>
-                </pic:pic>
-              </a:graphicData>
-            </a:graphic>
-          </wp:inline>
-        </w:drawing>
-      </w:r>
-      <w:r>
-        <w:rPr>
-          <w:noProof/>
-        </w:rPr>
-        <w:drawing>
-          <wp:inline distT="0" distB="0" distL="0" distR="0" wp14:anchorId="299B327C" wp14:editId="21D13B7C">
-            <wp:extent cx="678180" cy="461347"/>
-            <wp:effectExtent l="0" t="0" r="7620" b="0"/>
-            <wp:docPr id="10" name="Imagen 10" descr="Firma Pablo"/>
-            <wp:cNvGraphicFramePr>
-              <a:graphicFrameLocks xmlns:a="http://schemas.openxmlformats.org/drawingml/2006/main" noChangeAspect="1"/>
-            </wp:cNvGraphicFramePr>
-            <a:graphic xmlns:a="http://schemas.openxmlformats.org/drawingml/2006/main">
-              <a:graphicData uri="http://schemas.openxmlformats.org/drawingml/2006/picture">
-                <pic:pic xmlns:pic="http://schemas.openxmlformats.org/drawingml/2006/picture">
-                  <pic:nvPicPr>
-                    <pic:cNvPr id="10" name="Imagen 10" descr="Firma Pablo"/>
-                    <pic:cNvPicPr/>
-                  </pic:nvPicPr>
-                  <pic:blipFill>
-                    <a:blip r:embed="rId34" cstate="print">
-                      <a:extLst>
-                        <a:ext uri="{28A0092B-C50C-407E-A947-70E740481C1C}">
-                          <a14:useLocalDpi xmlns:a14="http://schemas.microsoft.com/office/drawing/2010/main" val="0"/>
-                        </a:ext>
-                      </a:extLst>
-                    </a:blip>
-                    <a:stretch>
-                      <a:fillRect/>
-                    </a:stretch>
-                  </pic:blipFill>
-                  <pic:spPr>
-                    <a:xfrm>
-                      <a:off x="0" y="0"/>
-                      <a:ext cx="698693" cy="475301"/>
-                    </a:xfrm>
-                    <a:prstGeom prst="rect">
-                      <a:avLst/>
-                    </a:prstGeom>
-                  </pic:spPr>
-                </pic:pic>
-              </a:graphicData>
-            </a:graphic>
-          </wp:inline>
-        </w:drawing>
-      </w:r>
-      <w:r>
-        <w:rPr>
-          <w:noProof/>
-        </w:rPr>
-        <w:drawing>
-          <wp:inline distT="0" distB="0" distL="0" distR="0" wp14:anchorId="288FAB76" wp14:editId="055353F3">
-            <wp:extent cx="812800" cy="444345"/>
-            <wp:effectExtent l="0" t="0" r="6350" b="0"/>
-            <wp:docPr id="11" name="Imagen 11" descr="Firma Matthew"/>
-            <wp:cNvGraphicFramePr>
-              <a:graphicFrameLocks xmlns:a="http://schemas.openxmlformats.org/drawingml/2006/main" noChangeAspect="1"/>
-            </wp:cNvGraphicFramePr>
-            <a:graphic xmlns:a="http://schemas.openxmlformats.org/drawingml/2006/main">
-              <a:graphicData uri="http://schemas.openxmlformats.org/drawingml/2006/picture">
-                <pic:pic xmlns:pic="http://schemas.openxmlformats.org/drawingml/2006/picture">
-                  <pic:nvPicPr>
-                    <pic:cNvPr id="11" name="Imagen 11" descr="Firma Matthew"/>
-                    <pic:cNvPicPr/>
-                  </pic:nvPicPr>
-                  <pic:blipFill>
-                    <a:blip r:embed="rId35" cstate="print">
-                      <a:extLst>
-                        <a:ext uri="{28A0092B-C50C-407E-A947-70E740481C1C}">
-                          <a14:useLocalDpi xmlns:a14="http://schemas.microsoft.com/office/drawing/2010/main" val="0"/>
-                        </a:ext>
-                      </a:extLst>
-                    </a:blip>
-                    <a:stretch>
-                      <a:fillRect/>
-                    </a:stretch>
-                  </pic:blipFill>
-                  <pic:spPr>
-                    <a:xfrm>
-                      <a:off x="0" y="0"/>
-                      <a:ext cx="837704" cy="457960"/>
-                    </a:xfrm>
-                    <a:prstGeom prst="rect">
-                      <a:avLst/>
-                    </a:prstGeom>
-                  </pic:spPr>
-                </pic:pic>
-              </a:graphicData>
-            </a:graphic>
-          </wp:inline>
-        </w:drawing>
-      </w:r>
+    <w:p>
+      <w:pPr>
+        <w:rPr>
+          <w:rFonts w:ascii="Times New Roman" w:hAnsi="Times New Roman" w:cs="Times New Roman"/>
+          <w:color w:val="0563C1" w:themeColor="hyperlink"/>
+          <w:u w:val="single"/>
+        </w:rPr>
+      </w:pPr>
     </w:p>
     <w:sectPr>
       <w:pgSz w:w="11906" w:h="16838"/>

</xml_diff>